<commit_message>
Updated manuscript and cover letter
</commit_message>
<xml_diff>
--- a/manuscript/submission jpsp/submission R1/cover_letter.docx
+++ b/manuscript/submission jpsp/submission R1/cover_letter.docx
@@ -5,7 +5,6 @@
     <w:p>
       <w:pPr>
         <w:rPr>
-          <w:rFonts w:asciiTheme="minorBidi" w:hAnsiTheme="minorBidi" w:cstheme="minorBidi"/>
           <w:sz w:val="22"/>
           <w:szCs w:val="21"/>
           <w:lang w:val="en-US" w:eastAsia="en-US"/>
@@ -18,6 +17,7 @@
         <w:tblpPr w:leftFromText="142" w:rightFromText="142" w:vertAnchor="page" w:tblpY="1747"/>
         <w:tblOverlap w:val="never"/>
         <w:tblW w:w="10099" w:type="dxa"/>
+        <w:tblInd w:w="0" w:type="dxa"/>
         <w:tblBorders>
           <w:top w:val="none" w:sz="0" w:space="0" w:color="auto"/>
           <w:left w:val="none" w:sz="0" w:space="0" w:color="auto"/>
@@ -51,7 +51,6 @@
             <w:pPr>
               <w:spacing w:line="260" w:lineRule="atLeast"/>
               <w:rPr>
-                <w:rFonts w:asciiTheme="minorBidi" w:hAnsiTheme="minorBidi" w:cstheme="minorBidi"/>
                 <w:color w:val="FFFFFF" w:themeColor="background1"/>
                 <w:sz w:val="20"/>
                 <w:szCs w:val="22"/>
@@ -68,7 +67,6 @@
             <w:pPr>
               <w:spacing w:line="260" w:lineRule="atLeast"/>
               <w:rPr>
-                <w:rFonts w:asciiTheme="minorBidi" w:hAnsiTheme="minorBidi" w:cstheme="minorBidi"/>
                 <w:color w:val="FFFFFF" w:themeColor="background1"/>
                 <w:sz w:val="20"/>
                 <w:szCs w:val="22"/>
@@ -85,9 +83,8 @@
             <w:pPr>
               <w:spacing w:line="260" w:lineRule="atLeast"/>
               <w:rPr>
-                <w:rFonts w:asciiTheme="minorBidi" w:hAnsiTheme="minorBidi" w:cstheme="minorBidi"/>
                 <w:color w:val="FFFFFF" w:themeColor="background1"/>
-                <w:sz w:val="20"/>
+                <w:sz w:val="22"/>
                 <w:szCs w:val="22"/>
                 <w:lang w:val="en-US" w:eastAsia="en-US"/>
               </w:rPr>
@@ -106,16 +103,16 @@
               </w:tabs>
               <w:spacing w:line="260" w:lineRule="exact"/>
               <w:rPr>
-                <w:rFonts w:asciiTheme="minorBidi" w:hAnsiTheme="minorBidi" w:cstheme="minorBidi"/>
-                <w:sz w:val="18"/>
-                <w:szCs w:val="22"/>
-                <w:lang w:val="en-US" w:eastAsia="en-US"/>
-              </w:rPr>
-            </w:pPr>
-            <w:r>
-              <w:rPr>
-                <w:rFonts w:asciiTheme="minorBidi" w:hAnsiTheme="minorBidi" w:cstheme="minorBidi"/>
-                <w:sz w:val="18"/>
+                <w:color w:val="808080" w:themeColor="background1" w:themeShade="80"/>
+                <w:sz w:val="22"/>
+                <w:szCs w:val="22"/>
+                <w:lang w:val="en-US" w:eastAsia="en-US"/>
+              </w:rPr>
+            </w:pPr>
+            <w:r>
+              <w:rPr>
+                <w:color w:val="808080" w:themeColor="background1" w:themeShade="80"/>
+                <w:sz w:val="22"/>
                 <w:szCs w:val="22"/>
                 <w:lang w:val="en-US" w:eastAsia="en-US"/>
               </w:rPr>
@@ -129,8 +126,8 @@
               </w:tabs>
               <w:spacing w:line="260" w:lineRule="exact"/>
               <w:rPr>
-                <w:rFonts w:asciiTheme="minorBidi" w:hAnsiTheme="minorBidi" w:cstheme="minorBidi"/>
-                <w:sz w:val="18"/>
+                <w:color w:val="808080" w:themeColor="background1" w:themeShade="80"/>
+                <w:sz w:val="22"/>
                 <w:szCs w:val="22"/>
                 <w:lang w:val="en-US" w:eastAsia="en-US"/>
               </w:rPr>
@@ -140,16 +137,16 @@
             <w:pPr>
               <w:spacing w:line="240" w:lineRule="exact"/>
               <w:rPr>
-                <w:rFonts w:asciiTheme="minorBidi" w:hAnsiTheme="minorBidi" w:cstheme="minorBidi"/>
-                <w:sz w:val="18"/>
+                <w:color w:val="808080" w:themeColor="background1" w:themeShade="80"/>
+                <w:sz w:val="22"/>
                 <w:szCs w:val="18"/>
                 <w:lang w:val="en-US"/>
               </w:rPr>
             </w:pPr>
             <w:r>
               <w:rPr>
-                <w:rFonts w:asciiTheme="minorBidi" w:hAnsiTheme="minorBidi" w:cstheme="minorBidi"/>
-                <w:sz w:val="18"/>
+                <w:color w:val="808080" w:themeColor="background1" w:themeShade="80"/>
+                <w:sz w:val="22"/>
                 <w:szCs w:val="22"/>
                 <w:lang w:val="en-US" w:eastAsia="en-US"/>
               </w:rPr>
@@ -158,22 +155,22 @@
             <w:r>
               <w:rPr>
                 <w:rStyle w:val="rpc41"/>
-                <w:rFonts w:asciiTheme="minorBidi" w:hAnsiTheme="minorBidi" w:cstheme="minorBidi"/>
-                <w:sz w:val="18"/>
+                <w:color w:val="808080" w:themeColor="background1" w:themeShade="80"/>
+                <w:sz w:val="22"/>
                 <w:szCs w:val="18"/>
                 <w:lang w:val="en-US"/>
               </w:rPr>
-              <w:t>sean.hughes</w:t>
+              <w:t>Sean.Hughes</w:t>
             </w:r>
             <w:r>
               <w:rPr>
                 <w:rStyle w:val="rpc41"/>
-                <w:rFonts w:asciiTheme="minorBidi" w:hAnsiTheme="minorBidi" w:cstheme="minorBidi"/>
-                <w:sz w:val="18"/>
+                <w:color w:val="808080" w:themeColor="background1" w:themeShade="80"/>
+                <w:sz w:val="22"/>
                 <w:szCs w:val="18"/>
                 <w:lang w:val="en-US"/>
               </w:rPr>
-              <w:t>@ugent.be</w:t>
+              <w:t>@UGent.be</w:t>
             </w:r>
           </w:p>
           <w:p>
@@ -183,38 +180,20 @@
               </w:tabs>
               <w:spacing w:line="260" w:lineRule="exact"/>
               <w:rPr>
-                <w:rFonts w:asciiTheme="minorBidi" w:hAnsiTheme="minorBidi" w:cstheme="minorBidi"/>
-                <w:sz w:val="18"/>
-                <w:szCs w:val="22"/>
-                <w:lang w:val="en-US" w:eastAsia="en-US"/>
-              </w:rPr>
-            </w:pPr>
-            <w:r>
-              <w:rPr>
-                <w:rFonts w:asciiTheme="minorBidi" w:hAnsiTheme="minorBidi" w:cstheme="minorBidi"/>
-                <w:sz w:val="18"/>
-                <w:szCs w:val="22"/>
-                <w:lang w:val="en-US" w:eastAsia="en-US"/>
-              </w:rPr>
-              <w:t>T</w:t>
-            </w:r>
-            <w:r>
-              <w:rPr>
-                <w:rFonts w:asciiTheme="minorBidi" w:hAnsiTheme="minorBidi" w:cstheme="minorBidi"/>
-                <w:sz w:val="18"/>
-                <w:szCs w:val="22"/>
-                <w:lang w:val="en-US" w:eastAsia="en-US"/>
-              </w:rPr>
-              <w:tab/>
-            </w:r>
-            <w:r>
-              <w:rPr>
-                <w:rFonts w:asciiTheme="minorBidi" w:hAnsiTheme="minorBidi" w:cstheme="minorBidi"/>
-                <w:sz w:val="18"/>
-                <w:szCs w:val="22"/>
-                <w:lang w:val="de-DE" w:eastAsia="en-US"/>
-              </w:rPr>
-              <w:t>0032 9 264 91 07</w:t>
+                <w:color w:val="808080" w:themeColor="background1" w:themeShade="80"/>
+                <w:sz w:val="22"/>
+                <w:szCs w:val="22"/>
+                <w:lang w:val="en-US" w:eastAsia="en-US"/>
+              </w:rPr>
+            </w:pPr>
+            <w:r>
+              <w:rPr>
+                <w:color w:val="808080" w:themeColor="background1" w:themeShade="80"/>
+                <w:sz w:val="22"/>
+                <w:szCs w:val="22"/>
+                <w:lang w:val="en-US" w:eastAsia="en-US"/>
+              </w:rPr>
+              <w:t xml:space="preserve">www.drseanhughes.com </w:t>
             </w:r>
           </w:p>
           <w:p>
@@ -224,18 +203,18 @@
               </w:tabs>
               <w:spacing w:line="260" w:lineRule="exact"/>
               <w:rPr>
-                <w:rFonts w:asciiTheme="minorBidi" w:hAnsiTheme="minorBidi" w:cstheme="minorBidi"/>
-                <w:sz w:val="18"/>
-                <w:szCs w:val="22"/>
-                <w:lang w:val="en-US" w:eastAsia="en-US"/>
-              </w:rPr>
-            </w:pPr>
-          </w:p>
-          <w:p>
-            <w:pPr>
-              <w:rPr>
-                <w:rFonts w:asciiTheme="minorBidi" w:hAnsiTheme="minorBidi" w:cstheme="minorBidi"/>
-                <w:sz w:val="20"/>
+                <w:color w:val="808080" w:themeColor="background1" w:themeShade="80"/>
+                <w:sz w:val="22"/>
+                <w:szCs w:val="22"/>
+                <w:lang w:val="en-US" w:eastAsia="en-US"/>
+              </w:rPr>
+            </w:pPr>
+          </w:p>
+          <w:p>
+            <w:pPr>
+              <w:rPr>
+                <w:color w:val="808080" w:themeColor="background1" w:themeShade="80"/>
+                <w:sz w:val="22"/>
                 <w:szCs w:val="22"/>
                 <w:lang w:val="en-US" w:eastAsia="en-US"/>
               </w:rPr>
@@ -248,16 +227,16 @@
               </w:tabs>
               <w:spacing w:line="260" w:lineRule="exact"/>
               <w:rPr>
-                <w:rFonts w:asciiTheme="minorBidi" w:hAnsiTheme="minorBidi" w:cstheme="minorBidi"/>
-                <w:sz w:val="18"/>
-                <w:szCs w:val="22"/>
-                <w:lang w:val="en-US" w:eastAsia="en-US"/>
-              </w:rPr>
-            </w:pPr>
-            <w:r>
-              <w:rPr>
-                <w:rFonts w:asciiTheme="minorBidi" w:hAnsiTheme="minorBidi" w:cstheme="minorBidi"/>
-                <w:sz w:val="18"/>
+                <w:color w:val="808080" w:themeColor="background1" w:themeShade="80"/>
+                <w:sz w:val="22"/>
+                <w:szCs w:val="22"/>
+                <w:lang w:val="en-US" w:eastAsia="en-US"/>
+              </w:rPr>
+            </w:pPr>
+            <w:r>
+              <w:rPr>
+                <w:color w:val="808080" w:themeColor="background1" w:themeShade="80"/>
+                <w:sz w:val="22"/>
                 <w:szCs w:val="22"/>
                 <w:lang w:val="en-US" w:eastAsia="en-US"/>
               </w:rPr>
@@ -271,40 +250,20 @@
               </w:tabs>
               <w:spacing w:line="260" w:lineRule="exact"/>
               <w:rPr>
-                <w:rFonts w:asciiTheme="minorBidi" w:hAnsiTheme="minorBidi" w:cstheme="minorBidi"/>
-                <w:sz w:val="18"/>
-                <w:szCs w:val="22"/>
-                <w:lang w:val="en-US" w:eastAsia="en-US"/>
-              </w:rPr>
-            </w:pPr>
-            <w:r>
-              <w:rPr>
-                <w:rFonts w:asciiTheme="minorBidi" w:hAnsiTheme="minorBidi" w:cstheme="minorBidi"/>
-                <w:sz w:val="18"/>
-                <w:szCs w:val="22"/>
-                <w:lang w:val="en-US" w:eastAsia="en-US"/>
-              </w:rPr>
-              <w:t xml:space="preserve">Henri </w:t>
-            </w:r>
-            <w:proofErr w:type="spellStart"/>
-            <w:r>
-              <w:rPr>
-                <w:rFonts w:asciiTheme="minorBidi" w:hAnsiTheme="minorBidi" w:cstheme="minorBidi"/>
-                <w:sz w:val="18"/>
-                <w:szCs w:val="22"/>
-                <w:lang w:val="en-US" w:eastAsia="en-US"/>
-              </w:rPr>
-              <w:t>Dunantlaan</w:t>
-            </w:r>
-            <w:proofErr w:type="spellEnd"/>
-            <w:r>
-              <w:rPr>
-                <w:rFonts w:asciiTheme="minorBidi" w:hAnsiTheme="minorBidi" w:cstheme="minorBidi"/>
-                <w:sz w:val="18"/>
-                <w:szCs w:val="22"/>
-                <w:lang w:val="en-US" w:eastAsia="en-US"/>
-              </w:rPr>
-              <w:t xml:space="preserve"> 2</w:t>
+                <w:color w:val="808080" w:themeColor="background1" w:themeShade="80"/>
+                <w:sz w:val="22"/>
+                <w:szCs w:val="22"/>
+                <w:lang w:val="nl-BE" w:eastAsia="en-US"/>
+              </w:rPr>
+            </w:pPr>
+            <w:r>
+              <w:rPr>
+                <w:color w:val="808080" w:themeColor="background1" w:themeShade="80"/>
+                <w:sz w:val="22"/>
+                <w:szCs w:val="22"/>
+                <w:lang w:val="nl-BE" w:eastAsia="en-US"/>
+              </w:rPr>
+              <w:t>Henri Dunantlaan 2</w:t>
             </w:r>
           </w:p>
           <w:p>
@@ -314,18 +273,18 @@
               </w:tabs>
               <w:spacing w:line="260" w:lineRule="exact"/>
               <w:rPr>
-                <w:rFonts w:asciiTheme="minorBidi" w:hAnsiTheme="minorBidi" w:cstheme="minorBidi"/>
-                <w:sz w:val="18"/>
-                <w:szCs w:val="22"/>
-                <w:lang w:val="en-US" w:eastAsia="en-US"/>
-              </w:rPr>
-            </w:pPr>
-            <w:r>
-              <w:rPr>
-                <w:rFonts w:asciiTheme="minorBidi" w:hAnsiTheme="minorBidi" w:cstheme="minorBidi"/>
-                <w:sz w:val="18"/>
-                <w:szCs w:val="22"/>
-                <w:lang w:val="en-US" w:eastAsia="en-US"/>
+                <w:color w:val="808080" w:themeColor="background1" w:themeShade="80"/>
+                <w:sz w:val="22"/>
+                <w:szCs w:val="22"/>
+                <w:lang w:val="nl-BE" w:eastAsia="en-US"/>
+              </w:rPr>
+            </w:pPr>
+            <w:r>
+              <w:rPr>
+                <w:color w:val="808080" w:themeColor="background1" w:themeShade="80"/>
+                <w:sz w:val="22"/>
+                <w:szCs w:val="22"/>
+                <w:lang w:val="nl-BE" w:eastAsia="en-US"/>
               </w:rPr>
               <w:t>B-9000 Ghent</w:t>
             </w:r>
@@ -337,18 +296,18 @@
               </w:tabs>
               <w:spacing w:line="260" w:lineRule="exact"/>
               <w:rPr>
-                <w:rFonts w:asciiTheme="minorBidi" w:hAnsiTheme="minorBidi" w:cstheme="minorBidi"/>
-                <w:sz w:val="18"/>
-                <w:szCs w:val="22"/>
-                <w:lang w:val="en-US" w:eastAsia="en-US"/>
-              </w:rPr>
-            </w:pPr>
-            <w:r>
-              <w:rPr>
-                <w:rFonts w:asciiTheme="minorBidi" w:hAnsiTheme="minorBidi" w:cstheme="minorBidi"/>
-                <w:sz w:val="18"/>
-                <w:szCs w:val="22"/>
-                <w:lang w:val="en-US" w:eastAsia="en-US"/>
+                <w:color w:val="808080" w:themeColor="background1" w:themeShade="80"/>
+                <w:sz w:val="22"/>
+                <w:szCs w:val="22"/>
+                <w:lang w:val="nl-BE" w:eastAsia="en-US"/>
+              </w:rPr>
+            </w:pPr>
+            <w:r>
+              <w:rPr>
+                <w:color w:val="808080" w:themeColor="background1" w:themeShade="80"/>
+                <w:sz w:val="22"/>
+                <w:szCs w:val="22"/>
+                <w:lang w:val="nl-BE" w:eastAsia="en-US"/>
               </w:rPr>
               <w:t>Belgium</w:t>
             </w:r>
@@ -360,10 +319,9 @@
               </w:tabs>
               <w:spacing w:line="260" w:lineRule="exact"/>
               <w:rPr>
-                <w:rFonts w:asciiTheme="minorBidi" w:hAnsiTheme="minorBidi" w:cstheme="minorBidi"/>
-                <w:sz w:val="18"/>
-                <w:szCs w:val="22"/>
-                <w:lang w:val="en-US" w:eastAsia="en-US"/>
+                <w:sz w:val="22"/>
+                <w:szCs w:val="22"/>
+                <w:lang w:val="nl-BE" w:eastAsia="en-US"/>
               </w:rPr>
             </w:pPr>
           </w:p>
@@ -374,21 +332,11 @@
               </w:tabs>
               <w:spacing w:line="260" w:lineRule="exact"/>
               <w:rPr>
-                <w:rFonts w:asciiTheme="minorBidi" w:hAnsiTheme="minorBidi" w:cstheme="minorBidi"/>
-                <w:sz w:val="18"/>
-                <w:szCs w:val="22"/>
-                <w:lang w:val="en-US" w:eastAsia="en-US"/>
-              </w:rPr>
-            </w:pPr>
-            <w:r>
-              <w:rPr>
-                <w:rFonts w:asciiTheme="minorBidi" w:hAnsiTheme="minorBidi" w:cstheme="minorBidi"/>
-                <w:sz w:val="18"/>
-                <w:szCs w:val="22"/>
-                <w:lang w:val="en-US" w:eastAsia="en-US"/>
-              </w:rPr>
-              <w:t>www.ugent.be</w:t>
-            </w:r>
+                <w:sz w:val="22"/>
+                <w:szCs w:val="22"/>
+                <w:lang w:eastAsia="en-US"/>
+              </w:rPr>
+            </w:pPr>
           </w:p>
         </w:tc>
       </w:tr>
@@ -408,20 +356,18 @@
               </w:tabs>
               <w:spacing w:line="260" w:lineRule="exact"/>
               <w:rPr>
-                <w:rFonts w:asciiTheme="minorBidi" w:hAnsiTheme="minorBidi" w:cstheme="minorBidi"/>
                 <w:sz w:val="18"/>
                 <w:szCs w:val="22"/>
                 <w:highlight w:val="yellow"/>
-                <w:lang w:val="en-US" w:eastAsia="en-US"/>
-              </w:rPr>
-            </w:pPr>
-            <w:r>
-              <w:rPr>
-                <w:rFonts w:asciiTheme="minorBidi" w:hAnsiTheme="minorBidi" w:cstheme="minorBidi"/>
+                <w:lang w:val="nl-BE" w:eastAsia="en-US"/>
+              </w:rPr>
+            </w:pPr>
+            <w:r>
+              <w:rPr>
                 <w:color w:val="333333"/>
                 <w:sz w:val="21"/>
                 <w:szCs w:val="21"/>
-                <w:lang w:val="en-US" w:eastAsia="en-US"/>
+                <w:lang w:val="nl-BE" w:eastAsia="en-US"/>
               </w:rPr>
               <w:br/>
             </w:r>
@@ -433,10 +379,9 @@
               </w:tabs>
               <w:spacing w:line="260" w:lineRule="exact"/>
               <w:rPr>
-                <w:rFonts w:asciiTheme="minorBidi" w:hAnsiTheme="minorBidi" w:cstheme="minorBidi"/>
                 <w:sz w:val="18"/>
                 <w:szCs w:val="22"/>
-                <w:lang w:val="en-US" w:eastAsia="en-US"/>
+                <w:lang w:val="nl-BE" w:eastAsia="en-US"/>
               </w:rPr>
             </w:pPr>
           </w:p>
@@ -447,10 +392,9 @@
               </w:tabs>
               <w:spacing w:line="260" w:lineRule="exact"/>
               <w:rPr>
-                <w:rFonts w:asciiTheme="minorBidi" w:hAnsiTheme="minorBidi" w:cstheme="minorBidi"/>
                 <w:sz w:val="18"/>
                 <w:szCs w:val="22"/>
-                <w:lang w:val="en-US" w:eastAsia="en-US"/>
+                <w:lang w:val="nl-BE" w:eastAsia="en-US"/>
               </w:rPr>
             </w:pPr>
           </w:p>
@@ -461,10 +405,9 @@
               </w:tabs>
               <w:spacing w:line="260" w:lineRule="exact"/>
               <w:rPr>
-                <w:rFonts w:asciiTheme="minorBidi" w:hAnsiTheme="minorBidi" w:cstheme="minorBidi"/>
                 <w:sz w:val="18"/>
                 <w:szCs w:val="22"/>
-                <w:lang w:val="en-US" w:eastAsia="en-US"/>
+                <w:lang w:val="nl-BE" w:eastAsia="en-US"/>
               </w:rPr>
             </w:pPr>
           </w:p>
@@ -475,7 +418,6 @@
               </w:tabs>
               <w:spacing w:line="260" w:lineRule="exact"/>
               <w:rPr>
-                <w:rFonts w:asciiTheme="minorBidi" w:hAnsiTheme="minorBidi" w:cstheme="minorBidi"/>
                 <w:sz w:val="18"/>
                 <w:szCs w:val="22"/>
                 <w:lang w:val="en-US" w:eastAsia="en-US"/>
@@ -483,7 +425,6 @@
             </w:pPr>
             <w:r>
               <w:rPr>
-                <w:rFonts w:asciiTheme="minorBidi" w:hAnsiTheme="minorBidi" w:cstheme="minorBidi"/>
                 <w:sz w:val="18"/>
                 <w:szCs w:val="22"/>
                 <w:lang w:val="en-US" w:eastAsia="en-US"/>
@@ -492,7 +433,6 @@
             </w:r>
             <w:r>
               <w:rPr>
-                <w:rFonts w:asciiTheme="minorBidi" w:hAnsiTheme="minorBidi" w:cstheme="minorBidi"/>
                 <w:sz w:val="18"/>
                 <w:szCs w:val="22"/>
                 <w:lang w:val="en-US" w:eastAsia="en-US"/>
@@ -501,7 +441,6 @@
             </w:r>
             <w:r>
               <w:rPr>
-                <w:rFonts w:asciiTheme="minorBidi" w:hAnsiTheme="minorBidi" w:cstheme="minorBidi"/>
                 <w:color w:val="7F7F7F" w:themeColor="text1" w:themeTint="80"/>
                 <w:sz w:val="18"/>
                 <w:szCs w:val="22"/>
@@ -511,7 +450,6 @@
             </w:r>
             <w:r>
               <w:rPr>
-                <w:rFonts w:asciiTheme="minorBidi" w:hAnsiTheme="minorBidi" w:cstheme="minorBidi"/>
                 <w:sz w:val="18"/>
                 <w:szCs w:val="22"/>
                 <w:lang w:val="en-US" w:eastAsia="en-US"/>
@@ -520,7 +458,6 @@
             </w:r>
             <w:r>
               <w:rPr>
-                <w:rFonts w:asciiTheme="minorBidi" w:hAnsiTheme="minorBidi" w:cstheme="minorBidi"/>
                 <w:sz w:val="18"/>
                 <w:szCs w:val="22"/>
                 <w:lang w:val="en-US" w:eastAsia="en-US"/>
@@ -537,7 +474,6 @@
             <w:pPr>
               <w:spacing w:line="260" w:lineRule="atLeast"/>
               <w:rPr>
-                <w:rFonts w:asciiTheme="minorBidi" w:hAnsiTheme="minorBidi" w:cstheme="minorBidi"/>
                 <w:color w:val="FFFFFF" w:themeColor="background1"/>
                 <w:sz w:val="20"/>
                 <w:szCs w:val="22"/>
@@ -556,7 +492,6 @@
           <w:p>
             <w:pPr>
               <w:rPr>
-                <w:rFonts w:asciiTheme="minorBidi" w:hAnsiTheme="minorBidi" w:cstheme="minorBidi"/>
                 <w:sz w:val="18"/>
                 <w:szCs w:val="22"/>
                 <w:lang w:val="en-US" w:eastAsia="en-US"/>
@@ -567,7 +502,7 @@
       </w:tr>
       <w:tr>
         <w:trPr>
-          <w:trHeight w:hRule="exact" w:val="1559"/>
+          <w:trHeight w:hRule="exact" w:val="1322"/>
         </w:trPr>
         <w:tc>
           <w:tcPr>
@@ -577,7 +512,6 @@
             <w:pPr>
               <w:spacing w:line="260" w:lineRule="atLeast"/>
               <w:rPr>
-                <w:rFonts w:asciiTheme="minorBidi" w:hAnsiTheme="minorBidi" w:cstheme="minorBidi"/>
                 <w:color w:val="FFFFFF" w:themeColor="background1"/>
                 <w:sz w:val="20"/>
                 <w:szCs w:val="22"/>
@@ -594,7 +528,6 @@
             <w:pPr>
               <w:spacing w:line="260" w:lineRule="atLeast"/>
               <w:rPr>
-                <w:rFonts w:asciiTheme="minorBidi" w:hAnsiTheme="minorBidi" w:cstheme="minorBidi"/>
                 <w:color w:val="FFFFFF" w:themeColor="background1"/>
                 <w:sz w:val="20"/>
                 <w:szCs w:val="22"/>
@@ -604,8 +537,8 @@
           </w:p>
           <w:p>
             <w:pPr>
-              <w:rPr>
-                <w:rFonts w:asciiTheme="minorBidi" w:hAnsiTheme="minorBidi" w:cstheme="minorBidi"/>
+              <w:jc w:val="right"/>
+              <w:rPr>
                 <w:sz w:val="20"/>
                 <w:szCs w:val="22"/>
                 <w:lang w:val="en-US" w:eastAsia="en-US"/>
@@ -615,7 +548,6 @@
           <w:p>
             <w:pPr>
               <w:rPr>
-                <w:rFonts w:asciiTheme="minorBidi" w:hAnsiTheme="minorBidi" w:cstheme="minorBidi"/>
                 <w:sz w:val="20"/>
                 <w:szCs w:val="22"/>
                 <w:lang w:val="en-US" w:eastAsia="en-US"/>
@@ -631,7 +563,6 @@
             <w:pPr>
               <w:spacing w:line="260" w:lineRule="atLeast"/>
               <w:rPr>
-                <w:rFonts w:asciiTheme="minorBidi" w:hAnsiTheme="minorBidi" w:cstheme="minorBidi"/>
                 <w:color w:val="FFFFFF" w:themeColor="background1"/>
                 <w:sz w:val="20"/>
                 <w:szCs w:val="22"/>
@@ -642,7 +573,6 @@
           <w:p>
             <w:pPr>
               <w:rPr>
-                <w:rFonts w:asciiTheme="minorBidi" w:hAnsiTheme="minorBidi" w:cstheme="minorBidi"/>
                 <w:sz w:val="20"/>
                 <w:szCs w:val="22"/>
                 <w:lang w:val="en-US" w:eastAsia="en-US"/>
@@ -652,7 +582,6 @@
           <w:p>
             <w:pPr>
               <w:rPr>
-                <w:rFonts w:asciiTheme="minorBidi" w:hAnsiTheme="minorBidi" w:cstheme="minorBidi"/>
                 <w:sz w:val="20"/>
                 <w:szCs w:val="22"/>
                 <w:lang w:val="en-US" w:eastAsia="en-US"/>
@@ -662,7 +591,6 @@
           <w:p>
             <w:pPr>
               <w:rPr>
-                <w:rFonts w:asciiTheme="minorBidi" w:hAnsiTheme="minorBidi" w:cstheme="minorBidi"/>
                 <w:sz w:val="20"/>
                 <w:szCs w:val="22"/>
                 <w:lang w:val="en-US" w:eastAsia="en-US"/>
@@ -680,97 +608,7 @@
           <w:p>
             <w:pPr>
               <w:rPr>
-                <w:rFonts w:asciiTheme="minorBidi" w:hAnsiTheme="minorBidi" w:cstheme="minorBidi"/>
                 <w:sz w:val="18"/>
-                <w:szCs w:val="22"/>
-                <w:lang w:val="en-US" w:eastAsia="en-US"/>
-              </w:rPr>
-            </w:pPr>
-          </w:p>
-        </w:tc>
-      </w:tr>
-      <w:tr>
-        <w:trPr>
-          <w:trHeight w:hRule="exact" w:val="34"/>
-        </w:trPr>
-        <w:tc>
-          <w:tcPr>
-            <w:tcW w:w="2404" w:type="dxa"/>
-            <w:tcMar>
-              <w:top w:w="0" w:type="dxa"/>
-              <w:left w:w="0" w:type="dxa"/>
-              <w:bottom w:w="539" w:type="dxa"/>
-              <w:right w:w="0" w:type="dxa"/>
-            </w:tcMar>
-          </w:tcPr>
-          <w:p>
-            <w:pPr>
-              <w:rPr>
-                <w:rFonts w:asciiTheme="minorBidi" w:hAnsiTheme="minorBidi" w:cstheme="minorBidi"/>
-                <w:sz w:val="20"/>
-                <w:szCs w:val="22"/>
-                <w:lang w:val="en-US" w:eastAsia="en-US"/>
-              </w:rPr>
-            </w:pPr>
-          </w:p>
-        </w:tc>
-        <w:tc>
-          <w:tcPr>
-            <w:tcW w:w="2983" w:type="dxa"/>
-            <w:tcMar>
-              <w:top w:w="0" w:type="dxa"/>
-              <w:left w:w="0" w:type="dxa"/>
-              <w:bottom w:w="539" w:type="dxa"/>
-              <w:right w:w="0" w:type="dxa"/>
-            </w:tcMar>
-          </w:tcPr>
-          <w:p>
-            <w:pPr>
-              <w:rPr>
-                <w:rFonts w:asciiTheme="minorBidi" w:hAnsiTheme="minorBidi" w:cstheme="minorBidi"/>
-                <w:sz w:val="20"/>
-                <w:szCs w:val="22"/>
-                <w:lang w:val="en-US" w:eastAsia="en-US"/>
-              </w:rPr>
-            </w:pPr>
-          </w:p>
-        </w:tc>
-        <w:tc>
-          <w:tcPr>
-            <w:tcW w:w="1225" w:type="dxa"/>
-            <w:tcMar>
-              <w:top w:w="0" w:type="dxa"/>
-              <w:left w:w="0" w:type="dxa"/>
-              <w:bottom w:w="539" w:type="dxa"/>
-              <w:right w:w="0" w:type="dxa"/>
-            </w:tcMar>
-          </w:tcPr>
-          <w:p>
-            <w:pPr>
-              <w:rPr>
-                <w:rFonts w:asciiTheme="minorBidi" w:hAnsiTheme="minorBidi" w:cstheme="minorBidi"/>
-                <w:sz w:val="20"/>
-                <w:szCs w:val="22"/>
-                <w:lang w:val="en-US" w:eastAsia="en-US"/>
-              </w:rPr>
-            </w:pPr>
-          </w:p>
-        </w:tc>
-        <w:tc>
-          <w:tcPr>
-            <w:tcW w:w="3487" w:type="dxa"/>
-            <w:tcMar>
-              <w:top w:w="0" w:type="dxa"/>
-              <w:left w:w="0" w:type="dxa"/>
-              <w:bottom w:w="539" w:type="dxa"/>
-              <w:right w:w="0" w:type="dxa"/>
-            </w:tcMar>
-          </w:tcPr>
-          <w:p>
-            <w:pPr>
-              <w:rPr>
-                <w:rFonts w:asciiTheme="minorBidi" w:hAnsiTheme="minorBidi" w:cstheme="minorBidi"/>
-                <w:sz w:val="20"/>
                 <w:szCs w:val="22"/>
                 <w:lang w:val="en-US" w:eastAsia="en-US"/>
               </w:rPr>
@@ -797,20 +635,16 @@
             <w:pPr>
               <w:spacing w:line="260" w:lineRule="atLeast"/>
               <w:rPr>
-                <w:rFonts w:asciiTheme="minorBidi" w:hAnsiTheme="minorBidi" w:cstheme="minorBidi"/>
                 <w:caps/>
                 <w:color w:val="1E64C8"/>
-                <w:sz w:val="20"/>
-                <w:szCs w:val="22"/>
-                <w:lang w:val="en-US" w:eastAsia="en-US"/>
-              </w:rPr>
-            </w:pPr>
-            <w:r>
-              <w:rPr>
-                <w:rFonts w:asciiTheme="minorBidi" w:hAnsiTheme="minorBidi" w:cstheme="minorBidi"/>
+                <w:szCs w:val="22"/>
+                <w:lang w:val="en-US" w:eastAsia="en-US"/>
+              </w:rPr>
+            </w:pPr>
+            <w:r>
+              <w:rPr>
                 <w:caps/>
                 <w:color w:val="1E64C8"/>
-                <w:sz w:val="20"/>
                 <w:szCs w:val="22"/>
                 <w:lang w:val="en-US" w:eastAsia="en-US"/>
               </w:rPr>
@@ -820,20 +654,44 @@
           <w:p>
             <w:pPr>
               <w:rPr>
-                <w:rFonts w:asciiTheme="minorBidi" w:hAnsiTheme="minorBidi" w:cstheme="minorBidi"/>
-                <w:sz w:val="20"/>
-                <w:szCs w:val="22"/>
-                <w:lang w:val="en-US" w:eastAsia="en-US"/>
-              </w:rPr>
-            </w:pPr>
-            <w:r>
-              <w:rPr>
-                <w:rFonts w:asciiTheme="minorBidi" w:hAnsiTheme="minorBidi" w:cstheme="minorBidi"/>
-                <w:sz w:val="20"/>
-                <w:szCs w:val="22"/>
-                <w:lang w:val="en-US" w:eastAsia="en-US"/>
-              </w:rPr>
-              <w:t>16/03/2021</w:t>
+                <w:szCs w:val="22"/>
+                <w:lang w:val="en-US" w:eastAsia="en-US"/>
+              </w:rPr>
+            </w:pPr>
+            <w:r>
+              <w:rPr>
+                <w:szCs w:val="22"/>
+                <w:lang w:val="en-US" w:eastAsia="en-US"/>
+              </w:rPr>
+              <w:t>16</w:t>
+            </w:r>
+            <w:r>
+              <w:rPr>
+                <w:szCs w:val="22"/>
+                <w:lang w:val="en-US" w:eastAsia="en-US"/>
+              </w:rPr>
+              <w:t>/</w:t>
+            </w:r>
+            <w:r>
+              <w:rPr>
+                <w:szCs w:val="22"/>
+                <w:lang w:val="en-US" w:eastAsia="en-US"/>
+              </w:rPr>
+              <w:t>03</w:t>
+            </w:r>
+            <w:r>
+              <w:rPr>
+                <w:szCs w:val="22"/>
+                <w:lang w:val="en-US" w:eastAsia="en-US"/>
+              </w:rPr>
+              <w:t>/202</w:t>
+            </w:r>
+            <w:r>
+              <w:rPr>
+                <w:szCs w:val="22"/>
+                <w:lang w:val="en-US" w:eastAsia="en-US"/>
+              </w:rPr>
+              <w:t>1</w:t>
             </w:r>
           </w:p>
         </w:tc>
@@ -851,20 +709,16 @@
             <w:pPr>
               <w:spacing w:line="260" w:lineRule="atLeast"/>
               <w:rPr>
-                <w:rFonts w:asciiTheme="minorBidi" w:hAnsiTheme="minorBidi" w:cstheme="minorBidi"/>
                 <w:caps/>
                 <w:color w:val="1E64C8"/>
-                <w:sz w:val="20"/>
-                <w:szCs w:val="22"/>
-                <w:lang w:val="en-US" w:eastAsia="en-US"/>
-              </w:rPr>
-            </w:pPr>
-            <w:r>
-              <w:rPr>
-                <w:rFonts w:asciiTheme="minorBidi" w:hAnsiTheme="minorBidi" w:cstheme="minorBidi"/>
+                <w:szCs w:val="22"/>
+                <w:lang w:val="en-US" w:eastAsia="en-US"/>
+              </w:rPr>
+            </w:pPr>
+            <w:r>
+              <w:rPr>
                 <w:caps/>
                 <w:color w:val="1E64C8"/>
-                <w:sz w:val="20"/>
                 <w:szCs w:val="22"/>
                 <w:lang w:val="en-US" w:eastAsia="en-US"/>
               </w:rPr>
@@ -874,16 +728,12 @@
           <w:p>
             <w:pPr>
               <w:rPr>
-                <w:rFonts w:asciiTheme="minorBidi" w:hAnsiTheme="minorBidi" w:cstheme="minorBidi"/>
-                <w:sz w:val="20"/>
-                <w:szCs w:val="22"/>
-                <w:lang w:val="en-US" w:eastAsia="en-US"/>
-              </w:rPr>
-            </w:pPr>
-            <w:r>
-              <w:rPr>
-                <w:rFonts w:asciiTheme="minorBidi" w:hAnsiTheme="minorBidi" w:cstheme="minorBidi"/>
-                <w:sz w:val="20"/>
+                <w:szCs w:val="22"/>
+                <w:lang w:val="en-US" w:eastAsia="en-US"/>
+              </w:rPr>
+            </w:pPr>
+            <w:r>
+              <w:rPr>
                 <w:szCs w:val="22"/>
                 <w:lang w:val="en-US" w:eastAsia="en-US"/>
               </w:rPr>
@@ -905,9 +755,58 @@
           </w:tcPr>
           <w:p>
             <w:pPr>
-              <w:rPr>
-                <w:rFonts w:asciiTheme="minorBidi" w:hAnsiTheme="minorBidi" w:cstheme="minorBidi"/>
-                <w:sz w:val="20"/>
+              <w:spacing w:line="260" w:lineRule="atLeast"/>
+              <w:rPr>
+                <w:caps/>
+                <w:color w:val="1E64C8"/>
+                <w:szCs w:val="22"/>
+                <w:lang w:val="en-US" w:eastAsia="en-US"/>
+              </w:rPr>
+            </w:pPr>
+            <w:r>
+              <w:rPr>
+                <w:caps/>
+                <w:color w:val="1E64C8"/>
+                <w:szCs w:val="22"/>
+                <w:lang w:val="en-US" w:eastAsia="en-US"/>
+              </w:rPr>
+              <w:t>our reference</w:t>
+            </w:r>
+          </w:p>
+          <w:p>
+            <w:pPr>
+              <w:rPr>
+                <w:szCs w:val="22"/>
+                <w:lang w:val="en-US" w:eastAsia="en-US"/>
+              </w:rPr>
+            </w:pPr>
+            <w:bookmarkStart w:id="0" w:name="b_reference"/>
+            <w:r>
+              <w:rPr>
+                <w:szCs w:val="22"/>
+                <w:lang w:val="en-US" w:eastAsia="en-US"/>
+              </w:rPr>
+              <w:t xml:space="preserve">Manuscript </w:t>
+            </w:r>
+            <w:r>
+              <w:rPr>
+                <w:szCs w:val="22"/>
+                <w:lang w:val="en-US" w:eastAsia="en-US"/>
+              </w:rPr>
+              <w:t>S</w:t>
+            </w:r>
+            <w:r>
+              <w:rPr>
+                <w:szCs w:val="22"/>
+                <w:lang w:val="en-US" w:eastAsia="en-US"/>
+              </w:rPr>
+              <w:t>ubmission</w:t>
+            </w:r>
+          </w:p>
+          <w:bookmarkEnd w:id="0"/>
+          <w:p>
+            <w:pPr>
+              <w:rPr>
                 <w:szCs w:val="22"/>
                 <w:lang w:val="en-US" w:eastAsia="en-US"/>
               </w:rPr>
@@ -917,7 +816,7 @@
       </w:tr>
       <w:tr>
         <w:trPr>
-          <w:trHeight w:hRule="exact" w:val="34"/>
+          <w:trHeight w:hRule="exact" w:val="57"/>
         </w:trPr>
         <w:tc>
           <w:tcPr>
@@ -932,7 +831,6 @@
           <w:p>
             <w:pPr>
               <w:rPr>
-                <w:rFonts w:asciiTheme="minorBidi" w:hAnsiTheme="minorBidi" w:cstheme="minorBidi"/>
                 <w:sz w:val="20"/>
                 <w:szCs w:val="22"/>
                 <w:lang w:val="en-US" w:eastAsia="en-US"/>
@@ -953,7 +851,6 @@
           <w:p>
             <w:pPr>
               <w:rPr>
-                <w:rFonts w:asciiTheme="minorBidi" w:hAnsiTheme="minorBidi" w:cstheme="minorBidi"/>
                 <w:sz w:val="20"/>
                 <w:szCs w:val="22"/>
                 <w:lang w:val="en-US" w:eastAsia="en-US"/>
@@ -974,7 +871,6 @@
           <w:p>
             <w:pPr>
               <w:rPr>
-                <w:rFonts w:asciiTheme="minorBidi" w:hAnsiTheme="minorBidi" w:cstheme="minorBidi"/>
                 <w:sz w:val="20"/>
                 <w:szCs w:val="22"/>
                 <w:lang w:val="en-US" w:eastAsia="en-US"/>
@@ -995,7 +891,6 @@
           <w:p>
             <w:pPr>
               <w:rPr>
-                <w:rFonts w:asciiTheme="minorBidi" w:hAnsiTheme="minorBidi" w:cstheme="minorBidi"/>
                 <w:sz w:val="20"/>
                 <w:szCs w:val="22"/>
                 <w:lang w:val="en-US" w:eastAsia="en-US"/>
@@ -1010,122 +905,62 @@
         <w:shd w:val="clear" w:color="auto" w:fill="FFFFFF"/>
         <w:spacing w:before="100" w:beforeAutospacing="1" w:after="100" w:afterAutospacing="1" w:line="360" w:lineRule="auto"/>
         <w:rPr>
-          <w:rFonts w:ascii="Arial" w:hAnsi="Arial" w:cs="Arial"/>
-          <w:sz w:val="22"/>
           <w:szCs w:val="22"/>
           <w:lang w:val="en-US"/>
         </w:rPr>
       </w:pPr>
       <w:r>
         <w:rPr>
-          <w:rFonts w:ascii="Arial" w:hAnsi="Arial" w:cs="Arial"/>
-          <w:sz w:val="22"/>
           <w:szCs w:val="22"/>
           <w:lang w:val="en-US"/>
         </w:rPr>
-        <w:t>Dear Editor,</w:t>
+        <w:t>Dear Professor Berkman,</w:t>
       </w:r>
     </w:p>
     <w:p>
       <w:pPr>
+        <w:spacing w:line="360" w:lineRule="auto"/>
         <w:ind w:firstLine="720"/>
         <w:rPr>
-          <w:rFonts w:ascii="Arial" w:eastAsia="Times New Roman" w:hAnsi="Arial" w:cs="Arial"/>
-          <w:sz w:val="22"/>
+          <w:rFonts w:eastAsia="Times New Roman"/>
           <w:szCs w:val="22"/>
           <w:lang w:val="en-IE"/>
         </w:rPr>
       </w:pPr>
       <w:r>
         <w:rPr>
-          <w:rFonts w:ascii="Arial" w:eastAsia="Times New Roman" w:hAnsi="Arial" w:cs="Arial"/>
+          <w:rFonts w:eastAsia="Times New Roman"/>
           <w:color w:val="000000"/>
-          <w:sz w:val="22"/>
           <w:szCs w:val="22"/>
           <w:lang w:val="en-IE"/>
         </w:rPr>
-        <w:t>Please</w:t>
+        <w:t>Please find attached our revised manuscript titled “</w:t>
       </w:r>
       <w:r>
         <w:rPr>
-          <w:rFonts w:ascii="Arial" w:eastAsia="Times New Roman" w:hAnsi="Arial" w:cs="Arial"/>
+          <w:rFonts w:eastAsia="Times New Roman"/>
+          <w:i/>
           <w:color w:val="000000"/>
-          <w:sz w:val="22"/>
           <w:szCs w:val="22"/>
           <w:lang w:val="en-IE"/>
         </w:rPr>
-        <w:t xml:space="preserve"> find attache</w:t>
-      </w:r>
-      <w:bookmarkStart w:id="0" w:name="_GoBack"/>
-      <w:bookmarkEnd w:id="0"/>
-      <w:r>
-        <w:rPr>
-          <w:rFonts w:ascii="Arial" w:eastAsia="Times New Roman" w:hAnsi="Arial" w:cs="Arial"/>
-          <w:color w:val="000000"/>
-          <w:sz w:val="22"/>
-          <w:szCs w:val="22"/>
-          <w:lang w:val="en-IE"/>
-        </w:rPr>
-        <w:t xml:space="preserve">d our manuscript </w:t>
+        <w:t>Effects on the Affect Misattribution Procedure are Strongly Moderated by Awareness</w:t>
       </w:r>
       <w:r>
         <w:rPr>
-          <w:rFonts w:ascii="Arial" w:eastAsia="Times New Roman" w:hAnsi="Arial" w:cs="Arial"/>
+          <w:rFonts w:eastAsia="Times New Roman"/>
           <w:color w:val="000000"/>
-          <w:sz w:val="22"/>
           <w:szCs w:val="22"/>
           <w:lang w:val="en-IE"/>
         </w:rPr>
-        <w:t xml:space="preserve">titled “The </w:t>
-      </w:r>
-      <w:proofErr w:type="spellStart"/>
-      <w:r>
-        <w:rPr>
-          <w:rFonts w:ascii="Arial" w:eastAsia="Times New Roman" w:hAnsi="Arial" w:cs="Arial"/>
-          <w:color w:val="000000"/>
-          <w:sz w:val="22"/>
-          <w:szCs w:val="22"/>
-          <w:lang w:val="en-IE"/>
-        </w:rPr>
-        <w:t>AMPeror’s</w:t>
-      </w:r>
-      <w:proofErr w:type="spellEnd"/>
-      <w:r>
-        <w:rPr>
-          <w:rFonts w:ascii="Arial" w:eastAsia="Times New Roman" w:hAnsi="Arial" w:cs="Arial"/>
-          <w:color w:val="000000"/>
-          <w:sz w:val="22"/>
-          <w:szCs w:val="22"/>
-          <w:lang w:val="en-IE"/>
-        </w:rPr>
-        <w:t xml:space="preserve"> New Clothes: Performance on the Affect Misattribution Procedure is Mainly Driven by </w:t>
+        <w:t xml:space="preserve">”, which was invited for resubmission as an empirical paper in the “Attitudes and Social Cognition” section in </w:t>
       </w:r>
       <w:r>
         <w:rPr>
-          <w:rFonts w:ascii="Arial" w:hAnsi="Arial" w:cs="Arial"/>
-          <w:sz w:val="22"/>
-          <w:szCs w:val="22"/>
-          <w:lang w:val="en-US"/>
-        </w:rPr>
-        <w:t>Awareness of Influence of the Primes</w:t>
-      </w:r>
-      <w:r>
-        <w:rPr>
-          <w:rFonts w:ascii="Arial" w:eastAsia="Times New Roman" w:hAnsi="Arial" w:cs="Arial"/>
-          <w:color w:val="000000"/>
-          <w:sz w:val="22"/>
-          <w:szCs w:val="22"/>
-          <w:lang w:val="en-IE"/>
-        </w:rPr>
-        <w:t xml:space="preserve">”, which we submit for consideration as an empirical paper to the “Attitudes and Social Cognition” section in </w:t>
-      </w:r>
-      <w:r>
-        <w:rPr>
-          <w:rFonts w:ascii="Arial" w:eastAsia="Times New Roman" w:hAnsi="Arial" w:cs="Arial"/>
+          <w:rFonts w:eastAsia="Times New Roman"/>
           <w:i/>
           <w:iCs/>
           <w:color w:val="000000"/>
-          <w:sz w:val="22"/>
           <w:szCs w:val="22"/>
           <w:lang w:val="en-IE"/>
         </w:rPr>
@@ -1133,60 +968,18 @@
       </w:r>
       <w:r>
         <w:rPr>
-          <w:rFonts w:ascii="Arial" w:eastAsia="Times New Roman" w:hAnsi="Arial" w:cs="Arial"/>
+          <w:rFonts w:eastAsia="Times New Roman"/>
           <w:color w:val="000000"/>
-          <w:sz w:val="22"/>
           <w:szCs w:val="22"/>
           <w:lang w:val="en-IE"/>
         </w:rPr>
-        <w:t xml:space="preserve">. The manuscript is co-authored by Ian Hussey and Sean Hughes, is </w:t>
-      </w:r>
-      <w:r>
-        <w:rPr>
-          <w:rFonts w:ascii="Arial" w:eastAsia="Times New Roman" w:hAnsi="Arial" w:cs="Arial"/>
-          <w:color w:val="000000"/>
-          <w:sz w:val="22"/>
-          <w:szCs w:val="22"/>
-          <w:lang w:val="en-IE"/>
-        </w:rPr>
-        <w:t>70</w:t>
-      </w:r>
-      <w:r>
-        <w:rPr>
-          <w:rFonts w:ascii="Arial" w:eastAsia="Times New Roman" w:hAnsi="Arial" w:cs="Arial"/>
-          <w:color w:val="000000"/>
-          <w:sz w:val="22"/>
-          <w:szCs w:val="22"/>
-          <w:lang w:val="en-IE"/>
-        </w:rPr>
-        <w:t xml:space="preserve"> pages long, and includes 6 </w:t>
-      </w:r>
-      <w:r>
-        <w:rPr>
-          <w:rFonts w:ascii="Arial" w:eastAsia="Times New Roman" w:hAnsi="Arial" w:cs="Arial"/>
-          <w:color w:val="000000"/>
-          <w:sz w:val="22"/>
-          <w:szCs w:val="22"/>
-          <w:lang w:val="en-IE"/>
-        </w:rPr>
-        <w:t>figures and 1 table.</w:t>
-      </w:r>
-      <w:r>
-        <w:rPr>
-          <w:rFonts w:ascii="Arial" w:eastAsia="Times New Roman" w:hAnsi="Arial" w:cs="Arial"/>
-          <w:color w:val="000000"/>
-          <w:sz w:val="22"/>
-          <w:szCs w:val="22"/>
-          <w:lang w:val="en-IE"/>
-        </w:rPr>
-        <w:t xml:space="preserve"> </w:t>
+        <w:t xml:space="preserve"> (PSP-A-2019-0728). </w:t>
       </w:r>
     </w:p>
     <w:p>
       <w:pPr>
         <w:rPr>
-          <w:rFonts w:ascii="Arial" w:eastAsia="Times New Roman" w:hAnsi="Arial" w:cs="Arial"/>
-          <w:sz w:val="22"/>
+          <w:rFonts w:eastAsia="Times New Roman"/>
           <w:szCs w:val="22"/>
           <w:lang w:val="en-IE"/>
         </w:rPr>
@@ -1194,801 +987,81 @@
     </w:p>
     <w:p>
       <w:pPr>
-        <w:ind w:firstLine="720"/>
-        <w:rPr>
-          <w:rFonts w:ascii="Arial" w:eastAsia="Times New Roman" w:hAnsi="Arial" w:cs="Arial"/>
-          <w:color w:val="000000"/>
-          <w:sz w:val="22"/>
-          <w:szCs w:val="22"/>
-          <w:lang w:val="en-IE"/>
+        <w:shd w:val="clear" w:color="auto" w:fill="FFFFFF"/>
+        <w:spacing w:before="100" w:beforeAutospacing="1" w:after="100" w:afterAutospacing="1" w:line="360" w:lineRule="auto"/>
+        <w:rPr>
+          <w:szCs w:val="22"/>
+          <w:lang w:val="en-US"/>
         </w:rPr>
       </w:pPr>
       <w:r>
         <w:rPr>
-          <w:rFonts w:ascii="Arial" w:eastAsia="Times New Roman" w:hAnsi="Arial" w:cs="Arial"/>
-          <w:color w:val="000000"/>
-          <w:sz w:val="22"/>
-          <w:szCs w:val="22"/>
-          <w:lang w:val="en-IE"/>
-        </w:rPr>
-        <w:t xml:space="preserve"> </w:t>
+          <w:szCs w:val="22"/>
+          <w:lang w:val="en-US"/>
+        </w:rPr>
+        <w:t xml:space="preserve">First and foremost, we would like to thank you and Reviewers 1-2 for your constructive feedback. We took that feedback seriously and used it to substantially revise our manuscript. It led us to carry out three new high powered, pre-registered studies that speak directly to the issues raised during the initial round of reviews. We believe these empirical additions, as well as the extensive revisions to our manuscript, address the original concerns and have resulted in a far stronger </w:t>
       </w:r>
       <w:r>
         <w:rPr>
-          <w:rFonts w:ascii="Arial" w:eastAsia="Times New Roman" w:hAnsi="Arial" w:cs="Arial"/>
-          <w:color w:val="000000"/>
-          <w:sz w:val="22"/>
-          <w:szCs w:val="22"/>
-          <w:shd w:val="clear" w:color="auto" w:fill="FFFFFF"/>
-          <w:lang w:val="en-IE"/>
-        </w:rPr>
-        <w:t xml:space="preserve">The Affect Misattribution Procedure (Payne, Cheng, Govorun, &amp; Stewart, 2005) is one of the most frequently-used </w:t>
+          <w:szCs w:val="22"/>
+          <w:lang w:val="en-US"/>
+        </w:rPr>
+        <w:t>manuscript</w:t>
       </w:r>
       <w:r>
         <w:rPr>
-          <w:rFonts w:ascii="Arial" w:eastAsia="Times New Roman" w:hAnsi="Arial" w:cs="Arial"/>
-          <w:color w:val="000000"/>
-          <w:sz w:val="22"/>
-          <w:szCs w:val="22"/>
-          <w:shd w:val="clear" w:color="auto" w:fill="FFFFFF"/>
-          <w:lang w:val="en-IE"/>
-        </w:rPr>
-        <w:t xml:space="preserve">tasks </w:t>
-      </w:r>
-      <w:r>
-        <w:rPr>
-          <w:rFonts w:ascii="Arial" w:eastAsia="Times New Roman" w:hAnsi="Arial" w:cs="Arial"/>
-          <w:color w:val="000000"/>
-          <w:sz w:val="22"/>
-          <w:szCs w:val="22"/>
-          <w:shd w:val="clear" w:color="auto" w:fill="FFFFFF"/>
-          <w:lang w:val="en-IE"/>
-        </w:rPr>
-        <w:t xml:space="preserve">in the study of implicit cognition. Over the past 15 years it has been used in social </w:t>
-      </w:r>
-      <w:r>
-        <w:rPr>
-          <w:rFonts w:ascii="Arial" w:eastAsia="Times New Roman" w:hAnsi="Arial" w:cs="Arial"/>
-          <w:color w:val="000000"/>
-          <w:sz w:val="22"/>
-          <w:szCs w:val="22"/>
-          <w:shd w:val="clear" w:color="auto" w:fill="FFFFFF"/>
-          <w:lang w:val="en-IE"/>
-        </w:rPr>
-        <w:t xml:space="preserve">psychology </w:t>
-      </w:r>
-      <w:r>
-        <w:rPr>
-          <w:rFonts w:ascii="Arial" w:eastAsia="Times New Roman" w:hAnsi="Arial" w:cs="Arial"/>
-          <w:color w:val="000000"/>
-          <w:sz w:val="22"/>
-          <w:szCs w:val="22"/>
-          <w:shd w:val="clear" w:color="auto" w:fill="FFFFFF"/>
-          <w:lang w:val="en-IE"/>
-        </w:rPr>
-        <w:t>(</w:t>
-      </w:r>
-      <w:r>
-        <w:rPr>
-          <w:rFonts w:ascii="Arial" w:eastAsia="Times New Roman" w:hAnsi="Arial" w:cs="Arial"/>
-          <w:color w:val="000000"/>
-          <w:sz w:val="22"/>
-          <w:szCs w:val="22"/>
-          <w:shd w:val="clear" w:color="auto" w:fill="FFFFFF"/>
-          <w:lang w:val="en-IE"/>
-        </w:rPr>
-        <w:t>to measure</w:t>
-      </w:r>
-      <w:r>
-        <w:rPr>
-          <w:rFonts w:ascii="Arial" w:eastAsia="Times New Roman" w:hAnsi="Arial" w:cs="Arial"/>
-          <w:color w:val="000000"/>
-          <w:sz w:val="22"/>
-          <w:szCs w:val="22"/>
-          <w:shd w:val="clear" w:color="auto" w:fill="FFFFFF"/>
-          <w:lang w:val="en-IE"/>
-        </w:rPr>
-        <w:t xml:space="preserve"> attitudes and stereotypes tow</w:t>
-      </w:r>
-      <w:r>
-        <w:rPr>
-          <w:rFonts w:ascii="Arial" w:eastAsia="Times New Roman" w:hAnsi="Arial" w:cs="Arial"/>
-          <w:color w:val="000000"/>
-          <w:sz w:val="22"/>
-          <w:szCs w:val="22"/>
-          <w:shd w:val="clear" w:color="auto" w:fill="FFFFFF"/>
-          <w:lang w:val="en-IE"/>
-        </w:rPr>
-        <w:t>ards race and gender outgroups; to predict</w:t>
-      </w:r>
-      <w:r>
-        <w:rPr>
-          <w:rFonts w:ascii="Arial" w:eastAsia="Times New Roman" w:hAnsi="Arial" w:cs="Arial"/>
-          <w:color w:val="000000"/>
-          <w:sz w:val="22"/>
-          <w:szCs w:val="22"/>
-          <w:shd w:val="clear" w:color="auto" w:fill="FFFFFF"/>
-          <w:lang w:val="en-IE"/>
-        </w:rPr>
-        <w:t xml:space="preserve"> sexual preferences and political orientation), personality </w:t>
-      </w:r>
-      <w:r>
-        <w:rPr>
-          <w:rFonts w:ascii="Arial" w:eastAsia="Times New Roman" w:hAnsi="Arial" w:cs="Arial"/>
-          <w:color w:val="000000"/>
-          <w:sz w:val="22"/>
-          <w:szCs w:val="22"/>
-          <w:shd w:val="clear" w:color="auto" w:fill="FFFFFF"/>
-          <w:lang w:val="en-IE"/>
-        </w:rPr>
-        <w:t xml:space="preserve">psychology </w:t>
-      </w:r>
-      <w:r>
-        <w:rPr>
-          <w:rFonts w:ascii="Arial" w:eastAsia="Times New Roman" w:hAnsi="Arial" w:cs="Arial"/>
-          <w:color w:val="000000"/>
-          <w:sz w:val="22"/>
-          <w:szCs w:val="22"/>
-          <w:shd w:val="clear" w:color="auto" w:fill="FFFFFF"/>
-          <w:lang w:val="en-IE"/>
-        </w:rPr>
-        <w:t>(</w:t>
-      </w:r>
-      <w:r>
-        <w:rPr>
-          <w:rFonts w:ascii="Arial" w:eastAsia="Times New Roman" w:hAnsi="Arial" w:cs="Arial"/>
-          <w:color w:val="000000"/>
-          <w:sz w:val="22"/>
-          <w:szCs w:val="22"/>
-          <w:shd w:val="clear" w:color="auto" w:fill="FFFFFF"/>
-          <w:lang w:val="en-IE"/>
-        </w:rPr>
-        <w:t>to measure</w:t>
-      </w:r>
-      <w:r>
-        <w:rPr>
-          <w:rFonts w:ascii="Arial" w:eastAsia="Times New Roman" w:hAnsi="Arial" w:cs="Arial"/>
-          <w:color w:val="000000"/>
-          <w:sz w:val="22"/>
-          <w:szCs w:val="22"/>
-          <w:shd w:val="clear" w:color="auto" w:fill="FFFFFF"/>
-          <w:lang w:val="en-IE"/>
-        </w:rPr>
-        <w:t xml:space="preserve"> self-concept in terms of Big Five dimensions), health </w:t>
-      </w:r>
-      <w:r>
-        <w:rPr>
-          <w:rFonts w:ascii="Arial" w:eastAsia="Times New Roman" w:hAnsi="Arial" w:cs="Arial"/>
-          <w:color w:val="000000"/>
-          <w:sz w:val="22"/>
-          <w:szCs w:val="22"/>
-          <w:shd w:val="clear" w:color="auto" w:fill="FFFFFF"/>
-          <w:lang w:val="en-IE"/>
-        </w:rPr>
-        <w:t xml:space="preserve">psychology </w:t>
-      </w:r>
-      <w:r>
-        <w:rPr>
-          <w:rFonts w:ascii="Arial" w:eastAsia="Times New Roman" w:hAnsi="Arial" w:cs="Arial"/>
-          <w:color w:val="000000"/>
-          <w:sz w:val="22"/>
-          <w:szCs w:val="22"/>
-          <w:shd w:val="clear" w:color="auto" w:fill="FFFFFF"/>
-          <w:lang w:val="en-IE"/>
-        </w:rPr>
-        <w:t>(</w:t>
-      </w:r>
-      <w:r>
-        <w:rPr>
-          <w:rFonts w:ascii="Arial" w:eastAsia="Times New Roman" w:hAnsi="Arial" w:cs="Arial"/>
-          <w:color w:val="000000"/>
-          <w:sz w:val="22"/>
-          <w:szCs w:val="22"/>
-          <w:shd w:val="clear" w:color="auto" w:fill="FFFFFF"/>
-          <w:lang w:val="en-IE"/>
-        </w:rPr>
-        <w:t>to predict</w:t>
-      </w:r>
-      <w:r>
-        <w:rPr>
-          <w:rFonts w:ascii="Arial" w:eastAsia="Times New Roman" w:hAnsi="Arial" w:cs="Arial"/>
-          <w:color w:val="000000"/>
-          <w:sz w:val="22"/>
-          <w:szCs w:val="22"/>
-          <w:shd w:val="clear" w:color="auto" w:fill="FFFFFF"/>
-          <w:lang w:val="en-IE"/>
-        </w:rPr>
-        <w:t xml:space="preserve"> exercise behaviors and problematic alcohol consumption), and clinical psychology (</w:t>
-      </w:r>
-      <w:r>
-        <w:rPr>
-          <w:rFonts w:ascii="Arial" w:eastAsia="Times New Roman" w:hAnsi="Arial" w:cs="Arial"/>
-          <w:color w:val="000000"/>
-          <w:sz w:val="22"/>
-          <w:szCs w:val="22"/>
-          <w:shd w:val="clear" w:color="auto" w:fill="FFFFFF"/>
-          <w:lang w:val="en-IE"/>
-        </w:rPr>
-        <w:t>to predict</w:t>
-      </w:r>
-      <w:r>
-        <w:rPr>
-          <w:rFonts w:ascii="Arial" w:eastAsia="Times New Roman" w:hAnsi="Arial" w:cs="Arial"/>
-          <w:color w:val="000000"/>
-          <w:sz w:val="22"/>
-          <w:szCs w:val="22"/>
-          <w:shd w:val="clear" w:color="auto" w:fill="FFFFFF"/>
-          <w:lang w:val="en-IE"/>
-        </w:rPr>
-        <w:t xml:space="preserve"> self-harm, child abuse, depression, and anxiety)</w:t>
-      </w:r>
-      <w:r>
-        <w:rPr>
-          <w:rFonts w:ascii="Arial" w:eastAsia="Times New Roman" w:hAnsi="Arial" w:cs="Arial"/>
-          <w:color w:val="000000"/>
-          <w:sz w:val="22"/>
-          <w:szCs w:val="22"/>
-          <w:shd w:val="clear" w:color="auto" w:fill="FFFFFF"/>
-          <w:lang w:val="en-IE"/>
-        </w:rPr>
-        <w:t>.</w:t>
-      </w:r>
-      <w:r>
-        <w:rPr>
-          <w:rFonts w:ascii="Arial" w:eastAsia="Times New Roman" w:hAnsi="Arial" w:cs="Arial"/>
-          <w:color w:val="000000"/>
-          <w:sz w:val="22"/>
-          <w:szCs w:val="22"/>
-          <w:shd w:val="clear" w:color="auto" w:fill="FFFFFF"/>
-          <w:lang w:val="en-IE"/>
-        </w:rPr>
-        <w:t xml:space="preserve"> </w:t>
-      </w:r>
-      <w:r>
-        <w:rPr>
-          <w:rFonts w:ascii="Arial" w:eastAsia="Times New Roman" w:hAnsi="Arial" w:cs="Arial"/>
-          <w:color w:val="000000"/>
-          <w:sz w:val="22"/>
-          <w:szCs w:val="22"/>
-          <w:shd w:val="clear" w:color="auto" w:fill="FFFFFF"/>
-          <w:lang w:val="en-IE"/>
-        </w:rPr>
-        <w:t xml:space="preserve">The AMP is used </w:t>
-      </w:r>
-      <w:r>
-        <w:rPr>
-          <w:rFonts w:ascii="Arial" w:eastAsia="Times New Roman" w:hAnsi="Arial" w:cs="Arial"/>
-          <w:color w:val="000000"/>
-          <w:sz w:val="22"/>
-          <w:szCs w:val="22"/>
-          <w:shd w:val="clear" w:color="auto" w:fill="FFFFFF"/>
-          <w:lang w:val="en-IE"/>
-        </w:rPr>
-        <w:t xml:space="preserve">to provide insight into various forms of implicit bias, and more recently, to prospectively predict clinical phenomena </w:t>
-      </w:r>
-      <w:r>
-        <w:rPr>
-          <w:rFonts w:ascii="Arial" w:eastAsia="Times New Roman" w:hAnsi="Arial" w:cs="Arial"/>
-          <w:color w:val="000000"/>
-          <w:sz w:val="22"/>
-          <w:szCs w:val="22"/>
-          <w:lang w:val="en-IE"/>
-        </w:rPr>
-        <w:t>and benchmark the effectiveness of psychological interventions</w:t>
-      </w:r>
-      <w:r>
-        <w:rPr>
-          <w:rFonts w:ascii="Arial" w:eastAsia="Times New Roman" w:hAnsi="Arial" w:cs="Arial"/>
-          <w:color w:val="000000"/>
-          <w:sz w:val="22"/>
-          <w:szCs w:val="22"/>
-          <w:shd w:val="clear" w:color="auto" w:fill="FFFFFF"/>
-          <w:lang w:val="en-IE"/>
-        </w:rPr>
-        <w:t xml:space="preserve">. It has also inspired a new </w:t>
-      </w:r>
-      <w:r>
-        <w:rPr>
-          <w:rFonts w:ascii="Arial" w:eastAsia="Times New Roman" w:hAnsi="Arial" w:cs="Arial"/>
-          <w:color w:val="000000"/>
-          <w:sz w:val="22"/>
-          <w:szCs w:val="22"/>
-          <w:lang w:val="en-IE"/>
-        </w:rPr>
-        <w:t xml:space="preserve">wave of methodologies such as the Semantic Misattribution Procedure, the Emotion Misattribution Procedure, and Truth Misattribution Procedure. </w:t>
+          <w:szCs w:val="22"/>
+          <w:lang w:val="en-US"/>
+        </w:rPr>
+        <w:t xml:space="preserve">. In addition to these large-scale changes we have carefully considered each of your comments as well as those of the two reviewers. You can find an overview of our responses in an attached document. </w:t>
       </w:r>
     </w:p>
     <w:p>
       <w:pPr>
-        <w:ind w:firstLine="720"/>
-        <w:rPr>
-          <w:rFonts w:ascii="Arial" w:eastAsia="Times New Roman" w:hAnsi="Arial" w:cs="Arial"/>
-          <w:sz w:val="22"/>
-          <w:szCs w:val="22"/>
-          <w:lang w:val="en-IE"/>
-        </w:rPr>
-      </w:pPr>
-    </w:p>
-    <w:p>
-      <w:pPr>
-        <w:ind w:firstLine="720"/>
-        <w:rPr>
-          <w:rFonts w:ascii="Arial" w:eastAsia="Times New Roman" w:hAnsi="Arial" w:cs="Arial"/>
-          <w:color w:val="000000"/>
-          <w:sz w:val="22"/>
-          <w:szCs w:val="22"/>
-          <w:shd w:val="clear" w:color="auto" w:fill="FFFFFF"/>
-          <w:lang w:val="en-IE"/>
+        <w:shd w:val="clear" w:color="auto" w:fill="FFFFFF"/>
+        <w:spacing w:before="100" w:beforeAutospacing="1" w:after="100" w:afterAutospacing="1" w:line="360" w:lineRule="auto"/>
+        <w:rPr>
+          <w:szCs w:val="22"/>
+          <w:lang w:val="en-US"/>
         </w:rPr>
       </w:pPr>
       <w:r>
         <w:rPr>
-          <w:rFonts w:ascii="Arial" w:eastAsia="Times New Roman" w:hAnsi="Arial" w:cs="Arial"/>
-          <w:color w:val="000000"/>
-          <w:sz w:val="22"/>
-          <w:szCs w:val="22"/>
-          <w:shd w:val="clear" w:color="auto" w:fill="FFFFFF"/>
-          <w:lang w:val="en-IE"/>
-        </w:rPr>
-        <w:t xml:space="preserve">Its </w:t>
-      </w:r>
-      <w:r>
-        <w:rPr>
-          <w:rFonts w:ascii="Arial" w:eastAsia="Times New Roman" w:hAnsi="Arial" w:cs="Arial"/>
-          <w:color w:val="000000"/>
-          <w:sz w:val="22"/>
-          <w:szCs w:val="22"/>
-          <w:shd w:val="clear" w:color="auto" w:fill="FFFFFF"/>
-          <w:lang w:val="en-IE"/>
-        </w:rPr>
-        <w:t xml:space="preserve">success is due - in large part - to its apparent ability to capture psychological processes that occur implicitly (outside of a person’s awareness or intent). If it transpired that AMP effects </w:t>
-      </w:r>
-      <w:r>
-        <w:rPr>
-          <w:rFonts w:ascii="Arial" w:eastAsia="Times New Roman" w:hAnsi="Arial" w:cs="Arial"/>
-          <w:color w:val="000000"/>
-          <w:sz w:val="22"/>
-          <w:szCs w:val="22"/>
-          <w:shd w:val="clear" w:color="auto" w:fill="FFFFFF"/>
-          <w:lang w:val="en-IE"/>
-        </w:rPr>
-        <w:t xml:space="preserve">were </w:t>
-      </w:r>
-      <w:r>
-        <w:rPr>
-          <w:rFonts w:ascii="Arial" w:eastAsia="Times New Roman" w:hAnsi="Arial" w:cs="Arial"/>
-          <w:color w:val="000000"/>
-          <w:sz w:val="22"/>
-          <w:szCs w:val="22"/>
-          <w:shd w:val="clear" w:color="auto" w:fill="FFFFFF"/>
-          <w:lang w:val="en-IE"/>
-        </w:rPr>
-        <w:t>actually driven by awareness or intent, then this would pose a serious challenge to how we have interpreted past AMP research and the measure’s present and future use and utility.</w:t>
+          <w:szCs w:val="22"/>
+          <w:lang w:val="en-US"/>
+        </w:rPr>
+        <w:t>All authors have approved the current version of the manuscript and made significant contributions to its conceptualization, statistical analyses, and/or writing. The manuscript meets the guidelines for ethical conduct and reporting of research, and holds no potential or actual conflicts of interest. It is not under review elsewhere; the data have not been previously published or accepted for publication.</w:t>
       </w:r>
     </w:p>
     <w:p>
       <w:pPr>
-        <w:ind w:firstLine="720"/>
-        <w:rPr>
-          <w:rFonts w:ascii="Arial" w:eastAsia="Times New Roman" w:hAnsi="Arial" w:cs="Arial"/>
-          <w:sz w:val="22"/>
-          <w:szCs w:val="22"/>
-          <w:lang w:val="en-IE"/>
-        </w:rPr>
-      </w:pPr>
-    </w:p>
-    <w:p>
-      <w:pPr>
-        <w:ind w:firstLine="720"/>
-        <w:rPr>
-          <w:rFonts w:ascii="Arial" w:eastAsia="Times New Roman" w:hAnsi="Arial" w:cs="Arial"/>
-          <w:color w:val="000000"/>
-          <w:sz w:val="22"/>
-          <w:szCs w:val="22"/>
-          <w:lang w:val="en-IE"/>
+        <w:shd w:val="clear" w:color="auto" w:fill="FFFFFF"/>
+        <w:spacing w:before="100" w:beforeAutospacing="1" w:after="100" w:afterAutospacing="1" w:line="276" w:lineRule="auto"/>
+        <w:rPr>
+          <w:szCs w:val="22"/>
+          <w:lang w:val="en-US"/>
         </w:rPr>
       </w:pPr>
       <w:r>
         <w:rPr>
-          <w:rFonts w:ascii="Arial" w:eastAsia="Times New Roman" w:hAnsi="Arial" w:cs="Arial"/>
-          <w:color w:val="000000"/>
-          <w:sz w:val="22"/>
-          <w:szCs w:val="22"/>
-          <w:lang w:val="en-IE"/>
-        </w:rPr>
-        <w:t xml:space="preserve">Across five pre-registered, highly-powered studies (total </w:t>
-      </w:r>
-      <w:r>
-        <w:rPr>
-          <w:rFonts w:ascii="Arial" w:eastAsia="Times New Roman" w:hAnsi="Arial" w:cs="Arial"/>
-          <w:i/>
-          <w:iCs/>
-          <w:color w:val="000000"/>
-          <w:sz w:val="22"/>
-          <w:szCs w:val="22"/>
-          <w:lang w:val="en-IE"/>
-        </w:rPr>
-        <w:t>n</w:t>
-      </w:r>
-      <w:r>
-        <w:rPr>
-          <w:rFonts w:ascii="Arial" w:eastAsia="Times New Roman" w:hAnsi="Arial" w:cs="Arial"/>
-          <w:color w:val="000000"/>
-          <w:sz w:val="22"/>
-          <w:szCs w:val="22"/>
-          <w:lang w:val="en-IE"/>
-        </w:rPr>
-        <w:t xml:space="preserve"> = 1021), we systematically examined this question (i.e., whether AMP effects are dependent on people’s awareness of the prime’s influence on their evaluations). We open with a review and discussion of previous research which has sought to investigate the implicitness of the AMP, and the problems present within that work. We then introduce a novel, methodologically-rigorous means of </w:t>
-      </w:r>
-      <w:r>
-        <w:rPr>
-          <w:rFonts w:ascii="Arial" w:eastAsia="Times New Roman" w:hAnsi="Arial" w:cs="Arial"/>
-          <w:color w:val="000000"/>
-          <w:sz w:val="22"/>
-          <w:szCs w:val="22"/>
-          <w:lang w:val="en-IE"/>
+          <w:szCs w:val="22"/>
+          <w:lang w:val="en-US"/>
         </w:rPr>
         <w:lastRenderedPageBreak/>
-        <w:t>testing the (un)awareness of AMP effects by using a modification on the traditional AMP procedure.</w:t>
+        <w:t>Kind Regards,</w:t>
       </w:r>
     </w:p>
     <w:p>
       <w:pPr>
-        <w:ind w:firstLine="720"/>
-        <w:rPr>
-          <w:rFonts w:ascii="Arial" w:eastAsia="Times New Roman" w:hAnsi="Arial" w:cs="Arial"/>
-          <w:sz w:val="22"/>
-          <w:szCs w:val="22"/>
-          <w:lang w:val="en-IE"/>
-        </w:rPr>
-      </w:pPr>
-    </w:p>
-    <w:p>
-      <w:pPr>
-        <w:ind w:firstLine="720"/>
-        <w:rPr>
-          <w:rFonts w:ascii="Arial" w:eastAsia="Times New Roman" w:hAnsi="Arial" w:cs="Arial"/>
-          <w:sz w:val="22"/>
-          <w:szCs w:val="22"/>
-          <w:lang w:val="en-IE"/>
-        </w:rPr>
-      </w:pPr>
-      <w:r>
-        <w:rPr>
-          <w:rFonts w:ascii="Arial" w:eastAsia="Times New Roman" w:hAnsi="Arial" w:cs="Arial"/>
-          <w:color w:val="000000"/>
-          <w:sz w:val="22"/>
-          <w:szCs w:val="22"/>
-          <w:lang w:val="en-IE"/>
-        </w:rPr>
-        <w:t xml:space="preserve">In Experiment 1, we demonstrate that effects in this modified AMP are driven almost-exclusively by a subset of trials where people are aware of the influence of primes on their evaluations, and by people with higher rates of awareness of prime influence on their responses. In Experiment 2, we show that awareness rates in our modified AMP predict performance in a traditional AMP completed at an </w:t>
-      </w:r>
-      <w:r>
-        <w:rPr>
-          <w:rFonts w:ascii="Arial" w:eastAsia="Times New Roman" w:hAnsi="Arial" w:cs="Arial"/>
-          <w:b/>
-          <w:i/>
-          <w:iCs/>
-          <w:color w:val="000000"/>
-          <w:sz w:val="22"/>
-          <w:szCs w:val="22"/>
-          <w:lang w:val="en-IE"/>
-        </w:rPr>
-        <w:t>earlier</w:t>
-      </w:r>
-      <w:r>
-        <w:rPr>
-          <w:rFonts w:ascii="Arial" w:eastAsia="Times New Roman" w:hAnsi="Arial" w:cs="Arial"/>
-          <w:i/>
-          <w:iCs/>
-          <w:color w:val="000000"/>
-          <w:sz w:val="22"/>
-          <w:szCs w:val="22"/>
-          <w:lang w:val="en-IE"/>
-        </w:rPr>
-        <w:t xml:space="preserve"> </w:t>
-      </w:r>
-      <w:r>
-        <w:rPr>
-          <w:rFonts w:ascii="Arial" w:eastAsia="Times New Roman" w:hAnsi="Arial" w:cs="Arial"/>
-          <w:color w:val="000000"/>
-          <w:sz w:val="22"/>
-          <w:szCs w:val="22"/>
-          <w:lang w:val="en-IE"/>
-        </w:rPr>
-        <w:t>moment in time. In Experiment 3, we show that Experiment 2’s effects persist even when the modified and traditional AMPs assess content from entirely different domains. In Experiment 4 we show that a given person’s awareness rate on one modified AMP correlates strongly with their awareness rate on another modified AMP in a different domain (i.e., that it is the same subset of people driving performance in different AMPs). Additionally, when we exclude aware trials, the AMP’s predictive utility in discriminating between known-groups is drastically reduced. Finally, Experiment 5 shows that these findings emerge even when a supposedly superior AMP is used, one that was just introduced by Mann and colleagues in a recent edition of JPSP (Volume 116, Issue 3</w:t>
-      </w:r>
-      <w:r>
-        <w:rPr>
-          <w:rFonts w:ascii="Arial" w:eastAsia="Times New Roman" w:hAnsi="Arial" w:cs="Arial"/>
-          <w:i/>
-          <w:iCs/>
-          <w:color w:val="000000"/>
-          <w:sz w:val="22"/>
-          <w:szCs w:val="22"/>
-          <w:lang w:val="en-IE"/>
-        </w:rPr>
-        <w:t>,</w:t>
-      </w:r>
-      <w:r>
-        <w:rPr>
-          <w:rFonts w:ascii="Arial" w:eastAsia="Times New Roman" w:hAnsi="Arial" w:cs="Arial"/>
-          <w:color w:val="000000"/>
-          <w:sz w:val="22"/>
-          <w:szCs w:val="22"/>
-          <w:lang w:val="en-IE"/>
-        </w:rPr>
-        <w:t xml:space="preserve"> 2019).</w:t>
-      </w:r>
-    </w:p>
-    <w:p>
-      <w:pPr>
-        <w:rPr>
-          <w:rFonts w:ascii="Arial" w:eastAsia="Times New Roman" w:hAnsi="Arial" w:cs="Arial"/>
-          <w:sz w:val="22"/>
-          <w:szCs w:val="22"/>
-          <w:lang w:val="en-IE"/>
-        </w:rPr>
-      </w:pPr>
-    </w:p>
-    <w:p>
-      <w:pPr>
-        <w:ind w:firstLine="720"/>
-        <w:rPr>
-          <w:rFonts w:ascii="Arial" w:eastAsia="Times New Roman" w:hAnsi="Arial" w:cs="Arial"/>
-          <w:color w:val="000000"/>
-          <w:sz w:val="22"/>
-          <w:szCs w:val="22"/>
-          <w:shd w:val="clear" w:color="auto" w:fill="FFFFFF"/>
-          <w:lang w:val="en-IE"/>
-        </w:rPr>
-      </w:pPr>
-      <w:r>
-        <w:rPr>
-          <w:rFonts w:ascii="Arial" w:eastAsia="Times New Roman" w:hAnsi="Arial" w:cs="Arial"/>
-          <w:color w:val="000000"/>
-          <w:sz w:val="22"/>
-          <w:szCs w:val="22"/>
-          <w:lang w:val="en-IE"/>
-        </w:rPr>
-        <w:t xml:space="preserve">Overall, </w:t>
-      </w:r>
-      <w:r>
-        <w:rPr>
-          <w:rFonts w:ascii="Arial" w:eastAsia="Times New Roman" w:hAnsi="Arial" w:cs="Arial"/>
-          <w:color w:val="000000"/>
-          <w:sz w:val="22"/>
-          <w:szCs w:val="22"/>
-          <w:shd w:val="clear" w:color="auto" w:fill="FFFFFF"/>
-          <w:lang w:val="en-IE"/>
-        </w:rPr>
-        <w:t xml:space="preserve">our findings represent an immediate and pressing challenge to how past AMP research has been interpreted, and to present </w:t>
-      </w:r>
-      <w:r>
-        <w:rPr>
-          <w:rFonts w:ascii="Arial" w:eastAsia="Times New Roman" w:hAnsi="Arial" w:cs="Arial"/>
-          <w:color w:val="000000"/>
-          <w:sz w:val="22"/>
-          <w:szCs w:val="22"/>
-          <w:shd w:val="clear" w:color="auto" w:fill="FFFFFF"/>
-          <w:lang w:val="en-IE"/>
-        </w:rPr>
-        <w:t xml:space="preserve">as well as </w:t>
-      </w:r>
-      <w:r>
-        <w:rPr>
-          <w:rFonts w:ascii="Arial" w:eastAsia="Times New Roman" w:hAnsi="Arial" w:cs="Arial"/>
-          <w:color w:val="000000"/>
-          <w:sz w:val="22"/>
-          <w:szCs w:val="22"/>
-          <w:shd w:val="clear" w:color="auto" w:fill="FFFFFF"/>
-          <w:lang w:val="en-IE"/>
-        </w:rPr>
-        <w:t xml:space="preserve">future research using the task. Specifically, our findings indicate: (a) that the AMP is not implicit in the sense of unaware, (b) that it does not capture misattribution (at least as </w:t>
-      </w:r>
-      <w:r>
-        <w:rPr>
-          <w:rFonts w:ascii="Arial" w:eastAsia="Times New Roman" w:hAnsi="Arial" w:cs="Arial"/>
-          <w:color w:val="000000"/>
-          <w:sz w:val="22"/>
-          <w:szCs w:val="22"/>
-          <w:shd w:val="clear" w:color="auto" w:fill="FFFFFF"/>
-          <w:lang w:val="en-IE"/>
-        </w:rPr>
-        <w:t xml:space="preserve">traditionally </w:t>
-      </w:r>
-      <w:r>
-        <w:rPr>
-          <w:rFonts w:ascii="Arial" w:eastAsia="Times New Roman" w:hAnsi="Arial" w:cs="Arial"/>
-          <w:color w:val="000000"/>
-          <w:sz w:val="22"/>
-          <w:szCs w:val="22"/>
-          <w:shd w:val="clear" w:color="auto" w:fill="FFFFFF"/>
-          <w:lang w:val="en-IE"/>
-        </w:rPr>
-        <w:t xml:space="preserve">defined), and (c) that AMP effects cannot be used to make inferences about cognitive processes operating </w:t>
-      </w:r>
-      <w:r>
-        <w:rPr>
-          <w:rFonts w:ascii="Arial" w:eastAsia="Times New Roman" w:hAnsi="Arial" w:cs="Arial"/>
-          <w:i/>
-          <w:iCs/>
-          <w:color w:val="000000"/>
-          <w:sz w:val="22"/>
-          <w:szCs w:val="22"/>
-          <w:shd w:val="clear" w:color="auto" w:fill="FFFFFF"/>
-          <w:lang w:val="en-IE"/>
-        </w:rPr>
-        <w:t>in people in general</w:t>
-      </w:r>
-      <w:r>
-        <w:rPr>
-          <w:rFonts w:ascii="Arial" w:eastAsia="Times New Roman" w:hAnsi="Arial" w:cs="Arial"/>
-          <w:color w:val="000000"/>
-          <w:sz w:val="22"/>
-          <w:szCs w:val="22"/>
-          <w:shd w:val="clear" w:color="auto" w:fill="FFFFFF"/>
-          <w:lang w:val="en-IE"/>
-        </w:rPr>
-        <w:t xml:space="preserve">, </w:t>
-      </w:r>
-      <w:r>
-        <w:rPr>
-          <w:rFonts w:ascii="Arial" w:eastAsia="Times New Roman" w:hAnsi="Arial" w:cs="Arial"/>
-          <w:color w:val="000000"/>
-          <w:sz w:val="22"/>
-          <w:szCs w:val="22"/>
-          <w:shd w:val="clear" w:color="auto" w:fill="FFFFFF"/>
-          <w:lang w:val="en-IE"/>
-        </w:rPr>
-        <w:t>and is not an equally-valid measures of evaluations across all individuals.</w:t>
-      </w:r>
-      <w:r>
-        <w:rPr>
-          <w:rFonts w:ascii="Arial" w:eastAsia="Times New Roman" w:hAnsi="Arial" w:cs="Arial"/>
-          <w:color w:val="000000"/>
-          <w:sz w:val="22"/>
-          <w:szCs w:val="22"/>
-          <w:shd w:val="clear" w:color="auto" w:fill="FFFFFF"/>
-          <w:lang w:val="en-IE"/>
-        </w:rPr>
-        <w:t xml:space="preserve"> These findings have wide-reaching implications for theory and research in social and personality psychology, where the AMP is frequently employed. </w:t>
-      </w:r>
-    </w:p>
-    <w:p>
-      <w:pPr>
-        <w:ind w:firstLine="720"/>
-        <w:rPr>
-          <w:rFonts w:ascii="Arial" w:eastAsia="Times New Roman" w:hAnsi="Arial" w:cs="Arial"/>
-          <w:sz w:val="22"/>
-          <w:szCs w:val="22"/>
-          <w:lang w:val="en-IE"/>
-        </w:rPr>
-      </w:pPr>
-    </w:p>
-    <w:p>
-      <w:pPr>
-        <w:ind w:firstLine="720"/>
-        <w:rPr>
-          <w:rFonts w:ascii="Arial" w:eastAsia="Times New Roman" w:hAnsi="Arial" w:cs="Arial"/>
-          <w:sz w:val="22"/>
-          <w:szCs w:val="22"/>
-          <w:lang w:val="en-IE"/>
-        </w:rPr>
-      </w:pPr>
-      <w:r>
-        <w:rPr>
-          <w:rFonts w:ascii="Arial" w:eastAsia="Times New Roman" w:hAnsi="Arial" w:cs="Arial"/>
-          <w:color w:val="000000"/>
-          <w:sz w:val="22"/>
-          <w:szCs w:val="22"/>
-          <w:shd w:val="clear" w:color="auto" w:fill="FFFFFF"/>
-          <w:lang w:val="en-IE"/>
-        </w:rPr>
-        <w:t>Based on our work’s implications, and JPSP’s longstanding and ongoing interest in publishing conceptual and empirical AMP research, we believe our manuscript will be of great interest to the journal’s readership.</w:t>
-      </w:r>
-    </w:p>
-    <w:p>
-      <w:pPr>
-        <w:rPr>
-          <w:rFonts w:ascii="Arial" w:eastAsia="Times New Roman" w:hAnsi="Arial" w:cs="Arial"/>
-          <w:sz w:val="22"/>
-          <w:szCs w:val="22"/>
-          <w:lang w:val="en-IE"/>
-        </w:rPr>
-      </w:pPr>
-    </w:p>
-    <w:p>
-      <w:pPr>
-        <w:spacing w:after="240"/>
-        <w:ind w:firstLine="720"/>
-        <w:rPr>
-          <w:rFonts w:ascii="Arial" w:eastAsia="Times New Roman" w:hAnsi="Arial" w:cs="Arial"/>
-          <w:sz w:val="22"/>
-          <w:szCs w:val="22"/>
-          <w:lang w:val="en-IE"/>
-        </w:rPr>
-      </w:pPr>
-      <w:r>
-        <w:rPr>
-          <w:rFonts w:ascii="Arial" w:eastAsia="Times New Roman" w:hAnsi="Arial" w:cs="Arial"/>
-          <w:color w:val="000000"/>
-          <w:sz w:val="22"/>
-          <w:szCs w:val="22"/>
-          <w:shd w:val="clear" w:color="auto" w:fill="FFFFFF"/>
-          <w:lang w:val="en-IE"/>
-        </w:rPr>
-        <w:t>I will be serving as the corresponding author for this manuscript. The other authors listed in the by-line have agreed to the by-line order and to the submission of the manuscript in this form. I have assumed responsibility for keeping my co-authors informed of our progress through the editorial review process, the content of the reviews, and any revisions made.</w:t>
-      </w:r>
-    </w:p>
-    <w:p>
-      <w:pPr>
-        <w:spacing w:after="240"/>
-        <w:ind w:firstLine="720"/>
-        <w:rPr>
-          <w:rFonts w:ascii="Arial" w:eastAsia="Times New Roman" w:hAnsi="Arial" w:cs="Arial"/>
-          <w:sz w:val="22"/>
-          <w:szCs w:val="22"/>
-          <w:lang w:val="en-IE"/>
-        </w:rPr>
-      </w:pPr>
-      <w:r>
-        <w:rPr>
-          <w:rFonts w:ascii="Arial" w:eastAsia="Times New Roman" w:hAnsi="Arial" w:cs="Arial"/>
-          <w:color w:val="000000"/>
-          <w:sz w:val="22"/>
-          <w:szCs w:val="22"/>
-          <w:shd w:val="clear" w:color="auto" w:fill="FFFFFF"/>
-          <w:lang w:val="en-IE"/>
-        </w:rPr>
-        <w:t>The work reported in this paper has not been published previously in this form or any other form, nor is it under consideration for publication elsewhere. We hope that you will consider our manuscript for publication and look forward to your reply.</w:t>
-      </w:r>
-    </w:p>
-    <w:p>
-      <w:pPr>
         <w:shd w:val="clear" w:color="auto" w:fill="FFFFFF"/>
         <w:spacing w:before="100" w:beforeAutospacing="1" w:after="100" w:afterAutospacing="1" w:line="276" w:lineRule="auto"/>
         <w:rPr>
-          <w:rFonts w:ascii="Arial" w:hAnsi="Arial" w:cs="Arial"/>
-          <w:sz w:val="22"/>
           <w:szCs w:val="22"/>
           <w:lang w:val="en-US"/>
         </w:rPr>
       </w:pPr>
       <w:r>
         <w:rPr>
-          <w:rFonts w:ascii="Arial" w:hAnsi="Arial" w:cs="Arial"/>
-          <w:sz w:val="22"/>
-          <w:szCs w:val="22"/>
-          <w:lang w:val="en-US"/>
-        </w:rPr>
-        <w:t>K</w:t>
-      </w:r>
-      <w:r>
-        <w:rPr>
-          <w:rFonts w:ascii="Arial" w:hAnsi="Arial" w:cs="Arial"/>
-          <w:sz w:val="22"/>
-          <w:szCs w:val="22"/>
-          <w:lang w:val="en-US"/>
-        </w:rPr>
-        <w:t>ind Regards,</w:t>
-      </w:r>
-    </w:p>
-    <w:p>
-      <w:pPr>
-        <w:shd w:val="clear" w:color="auto" w:fill="FFFFFF"/>
-        <w:spacing w:before="100" w:beforeAutospacing="1" w:after="100" w:afterAutospacing="1" w:line="276" w:lineRule="auto"/>
-        <w:rPr>
-          <w:rFonts w:ascii="Arial" w:hAnsi="Arial" w:cs="Arial"/>
-          <w:sz w:val="22"/>
-          <w:szCs w:val="22"/>
-          <w:lang w:val="en-US"/>
-        </w:rPr>
-      </w:pPr>
-      <w:r>
-        <w:rPr>
-          <w:rFonts w:ascii="Arial" w:hAnsi="Arial" w:cs="Arial"/>
-          <w:sz w:val="22"/>
           <w:szCs w:val="22"/>
           <w:lang w:val="en-US"/>
         </w:rPr>
@@ -2000,16 +1073,14 @@
         <w:shd w:val="clear" w:color="auto" w:fill="FFFFFF"/>
         <w:spacing w:before="100" w:beforeAutospacing="1" w:after="100" w:afterAutospacing="1" w:line="276" w:lineRule="auto"/>
         <w:rPr>
-          <w:rFonts w:ascii="Arial" w:hAnsi="Arial" w:cs="Arial"/>
-          <w:sz w:val="22"/>
+          <w:i/>
           <w:szCs w:val="22"/>
           <w:lang w:val="en-US"/>
         </w:rPr>
       </w:pPr>
       <w:r>
         <w:rPr>
-          <w:rFonts w:ascii="Arial" w:hAnsi="Arial" w:cs="Arial"/>
-          <w:sz w:val="22"/>
+          <w:i/>
           <w:szCs w:val="22"/>
           <w:lang w:val="en-US"/>
         </w:rPr>
@@ -2021,16 +1092,12 @@
         <w:shd w:val="clear" w:color="auto" w:fill="FFFFFF"/>
         <w:spacing w:before="100" w:beforeAutospacing="1" w:after="100" w:afterAutospacing="1" w:line="276" w:lineRule="auto"/>
         <w:rPr>
-          <w:rFonts w:ascii="Arial" w:hAnsi="Arial" w:cs="Arial"/>
-          <w:sz w:val="22"/>
           <w:szCs w:val="22"/>
           <w:lang w:val="en-US"/>
         </w:rPr>
       </w:pPr>
       <w:r>
         <w:rPr>
-          <w:rFonts w:ascii="Arial" w:hAnsi="Arial" w:cs="Arial"/>
-          <w:sz w:val="22"/>
           <w:szCs w:val="22"/>
           <w:lang w:val="en-US"/>
         </w:rPr>
@@ -2042,29 +1109,16 @@
         <w:shd w:val="clear" w:color="auto" w:fill="FFFFFF"/>
         <w:spacing w:before="100" w:beforeAutospacing="1" w:after="100" w:afterAutospacing="1" w:line="276" w:lineRule="auto"/>
         <w:rPr>
-          <w:rFonts w:ascii="Arial" w:hAnsi="Arial" w:cs="Arial"/>
-          <w:sz w:val="22"/>
           <w:szCs w:val="22"/>
           <w:lang w:val="en-US"/>
         </w:rPr>
       </w:pPr>
       <w:r>
         <w:rPr>
-          <w:rFonts w:ascii="Arial" w:hAnsi="Arial" w:cs="Arial"/>
-          <w:sz w:val="22"/>
           <w:szCs w:val="22"/>
           <w:lang w:val="en-US"/>
         </w:rPr>
-        <w:t>Ian Hussey (</w:t>
-      </w:r>
-      <w:r>
-        <w:rPr>
-          <w:rFonts w:ascii="Arial" w:hAnsi="Arial" w:cs="Arial"/>
-          <w:sz w:val="22"/>
-          <w:szCs w:val="22"/>
-          <w:lang w:val="en-US"/>
-        </w:rPr>
-        <w:t>ian.hussey@ugent.be)</w:t>
+        <w:t>Ian Hussey (ian.hussey@ugent.be)</w:t>
       </w:r>
     </w:p>
     <w:p>
@@ -2072,30 +1126,30 @@
         <w:shd w:val="clear" w:color="auto" w:fill="FFFFFF"/>
         <w:spacing w:before="100" w:beforeAutospacing="1" w:after="100" w:afterAutospacing="1" w:line="276" w:lineRule="auto"/>
         <w:rPr>
-          <w:rFonts w:ascii="Arial" w:hAnsi="Arial" w:cs="Arial"/>
-          <w:sz w:val="22"/>
+          <w:i/>
           <w:szCs w:val="22"/>
           <w:lang w:val="en-US"/>
         </w:rPr>
       </w:pPr>
+      <w:bookmarkStart w:id="1" w:name="_GoBack"/>
       <w:r>
         <w:rPr>
-          <w:rFonts w:ascii="Arial" w:hAnsi="Arial" w:cs="Arial"/>
-          <w:sz w:val="22"/>
+          <w:i/>
           <w:szCs w:val="22"/>
           <w:lang w:val="en-US"/>
         </w:rPr>
-        <w:t>Co-author</w:t>
+        <w:t>Co-authors</w:t>
       </w:r>
-      <w:r>
-        <w:rPr>
-          <w:rFonts w:ascii="Arial" w:hAnsi="Arial" w:cs="Arial"/>
-          <w:sz w:val="22"/>
-          <w:szCs w:val="22"/>
+    </w:p>
+    <w:bookmarkEnd w:id="1"/>
+    <w:p>
+      <w:pPr>
+        <w:shd w:val="clear" w:color="auto" w:fill="FFFFFF"/>
+        <w:spacing w:before="100" w:beforeAutospacing="1" w:after="100" w:afterAutospacing="1" w:line="276" w:lineRule="auto"/>
+        <w:rPr>
           <w:lang w:val="en-US"/>
         </w:rPr>
-        <w:t>s</w:t>
-      </w:r>
+      </w:pPr>
     </w:p>
     <w:sectPr>
       <w:headerReference w:type="default" r:id="rId7"/>
@@ -2108,6 +1162,18 @@
     </w:sectPr>
   </w:body>
 </w:document>
+</file>
+
+<file path=word/commentsExtensible.xml><?xml version="1.0" encoding="utf-8"?>
+<w16cex:commentsExtensible xmlns:wpc="http://schemas.microsoft.com/office/word/2010/wordprocessingCanvas" xmlns:cx="http://schemas.microsoft.com/office/drawing/2014/chartex" xmlns:cx1="http://schemas.microsoft.com/office/drawing/2015/9/8/chartex" xmlns:cx2="http://schemas.microsoft.com/office/drawing/2015/10/21/chartex" xmlns:cx3="http://schemas.microsoft.com/office/drawing/2016/5/9/chartex" xmlns:cx4="http://schemas.microsoft.com/office/drawing/2016/5/10/chartex" xmlns:cx5="http://schemas.microsoft.com/office/drawing/2016/5/11/chartex" xmlns:cx6="http://schemas.microsoft.com/office/drawing/2016/5/12/chartex" xmlns:cx7="http://schemas.microsoft.com/office/drawing/2016/5/13/chartex" xmlns:cx8="http://schemas.microsoft.com/office/drawing/2016/5/14/chartex" xmlns:mc="http://schemas.openxmlformats.org/markup-compatibility/2006" xmlns:aink="http://schemas.microsoft.com/office/drawing/2016/ink" xmlns:am3d="http://schemas.microsoft.com/office/drawing/2017/model3d" xmlns:o="urn:schemas-microsoft-com:office:office" xmlns:r="http://schemas.openxmlformats.org/officeDocument/2006/relationships" xmlns:m="http://schemas.openxmlformats.org/officeDocument/2006/math" xmlns:v="urn:schemas-microsoft-com:vml" xmlns:wp14="http://schemas.microsoft.com/office/word/2010/wordprocessingDrawing" xmlns:wp="http://schemas.openxmlformats.org/drawingml/2006/wordprocessingDrawing" xmlns:w10="urn:schemas-microsoft-com:office:word" xmlns:w="http://schemas.openxmlformats.org/wordprocessingml/2006/main" xmlns:w14="http://schemas.microsoft.com/office/word/2010/wordml" xmlns:w15="http://schemas.microsoft.com/office/word/2012/wordml" xmlns:w16cex="http://schemas.microsoft.com/office/word/2018/wordml/cex" xmlns:w16cid="http://schemas.microsoft.com/office/word/2016/wordml/cid" xmlns:w16="http://schemas.microsoft.com/office/word/2018/wordml" xmlns:w16se="http://schemas.microsoft.com/office/word/2015/wordml/symex" xmlns:wpg="http://schemas.microsoft.com/office/word/2010/wordprocessingGroup" xmlns:wpi="http://schemas.microsoft.com/office/word/2010/wordprocessingInk" xmlns:wne="http://schemas.microsoft.com/office/word/2006/wordml" xmlns:wps="http://schemas.microsoft.com/office/word/2010/wordprocessingShape" mc:Ignorable="w14 w15 w16se w16cid w16 w16cex wp14">
+  <w16cex:commentExtensible w16cex:durableId="23B993EF" w16cex:dateUtc="2021-01-25T18:01:00Z"/>
+</w16cex:commentsExtensible>
+</file>
+
+<file path=word/commentsIds.xml><?xml version="1.0" encoding="utf-8"?>
+<w16cid:commentsIds xmlns:wpc="http://schemas.microsoft.com/office/word/2010/wordprocessingCanvas" xmlns:cx="http://schemas.microsoft.com/office/drawing/2014/chartex" xmlns:cx1="http://schemas.microsoft.com/office/drawing/2015/9/8/chartex" xmlns:cx2="http://schemas.microsoft.com/office/drawing/2015/10/21/chartex" xmlns:cx3="http://schemas.microsoft.com/office/drawing/2016/5/9/chartex" xmlns:cx4="http://schemas.microsoft.com/office/drawing/2016/5/10/chartex" xmlns:cx5="http://schemas.microsoft.com/office/drawing/2016/5/11/chartex" xmlns:cx6="http://schemas.microsoft.com/office/drawing/2016/5/12/chartex" xmlns:cx7="http://schemas.microsoft.com/office/drawing/2016/5/13/chartex" xmlns:cx8="http://schemas.microsoft.com/office/drawing/2016/5/14/chartex" xmlns:mc="http://schemas.openxmlformats.org/markup-compatibility/2006" xmlns:aink="http://schemas.microsoft.com/office/drawing/2016/ink" xmlns:am3d="http://schemas.microsoft.com/office/drawing/2017/model3d" xmlns:o="urn:schemas-microsoft-com:office:office" xmlns:r="http://schemas.openxmlformats.org/officeDocument/2006/relationships" xmlns:m="http://schemas.openxmlformats.org/officeDocument/2006/math" xmlns:v="urn:schemas-microsoft-com:vml" xmlns:wp14="http://schemas.microsoft.com/office/word/2010/wordprocessingDrawing" xmlns:wp="http://schemas.openxmlformats.org/drawingml/2006/wordprocessingDrawing" xmlns:w10="urn:schemas-microsoft-com:office:word" xmlns:w="http://schemas.openxmlformats.org/wordprocessingml/2006/main" xmlns:w14="http://schemas.microsoft.com/office/word/2010/wordml" xmlns:w15="http://schemas.microsoft.com/office/word/2012/wordml" xmlns:w16cex="http://schemas.microsoft.com/office/word/2018/wordml/cex" xmlns:w16cid="http://schemas.microsoft.com/office/word/2016/wordml/cid" xmlns:w16="http://schemas.microsoft.com/office/word/2018/wordml" xmlns:w16se="http://schemas.microsoft.com/office/word/2015/wordml/symex" xmlns:wpg="http://schemas.microsoft.com/office/word/2010/wordprocessingGroup" xmlns:wpi="http://schemas.microsoft.com/office/word/2010/wordprocessingInk" xmlns:wne="http://schemas.microsoft.com/office/word/2006/wordml" xmlns:wps="http://schemas.microsoft.com/office/word/2010/wordprocessingShape" mc:Ignorable="w14 w15 w16se w16cid w16 w16cex wp14">
+  <w16cid:commentId w16cid:paraId="5EB744E3" w16cid:durableId="23B993EF"/>
+</w16cid:commentsIds>
 </file>
 
 <file path=word/endnotes.xml><?xml version="1.0" encoding="utf-8"?>
@@ -2173,18 +1239,18 @@
         <w:lang w:val="en-US" w:eastAsia="en-US"/>
       </w:rPr>
       <w:drawing>
-        <wp:anchor distT="0" distB="0" distL="114300" distR="114300" simplePos="0" relativeHeight="251659264" behindDoc="0" locked="0" layoutInCell="1" allowOverlap="1" wp14:anchorId="323470E8" wp14:editId="6B75E9AE">
+        <wp:anchor distT="0" distB="0" distL="114300" distR="114300" simplePos="0" relativeHeight="251660288" behindDoc="0" locked="0" layoutInCell="1" allowOverlap="1" wp14:anchorId="447E2BAA" wp14:editId="64AD41AD">
           <wp:simplePos x="0" y="0"/>
-          <wp:positionH relativeFrom="page">
-            <wp:posOffset>6661</wp:posOffset>
+          <wp:positionH relativeFrom="margin">
+            <wp:posOffset>-480060</wp:posOffset>
           </wp:positionH>
-          <wp:positionV relativeFrom="page">
-            <wp:align>top</wp:align>
+          <wp:positionV relativeFrom="paragraph">
+            <wp:posOffset>-335280</wp:posOffset>
           </wp:positionV>
-          <wp:extent cx="3438525" cy="1143000"/>
-          <wp:effectExtent l="0" t="0" r="0" b="0"/>
+          <wp:extent cx="5760720" cy="891540"/>
+          <wp:effectExtent l="0" t="0" r="0" b="3810"/>
           <wp:wrapNone/>
-          <wp:docPr id="1" name="Afbeelding 1" descr="icoon_UGent_PP_EN_RGB_2400_kleur"/>
+          <wp:docPr id="2" name="Picture 2"/>
           <wp:cNvGraphicFramePr>
             <a:graphicFrameLocks xmlns:a="http://schemas.openxmlformats.org/drawingml/2006/main" noChangeAspect="1"/>
           </wp:cNvGraphicFramePr>
@@ -2192,7 +1258,7 @@
             <a:graphicData uri="http://schemas.openxmlformats.org/drawingml/2006/picture">
               <pic:pic xmlns:pic="http://schemas.openxmlformats.org/drawingml/2006/picture">
                 <pic:nvPicPr>
-                  <pic:cNvPr id="0" name="Picture 1" descr="icoon_UGent_PP_EN_RGB_2400_kleur"/>
+                  <pic:cNvPr id="0" name="Picture 1"/>
                   <pic:cNvPicPr>
                     <a:picLocks noChangeAspect="1" noChangeArrowheads="1"/>
                   </pic:cNvPicPr>
@@ -2213,12 +1279,15 @@
                 <pic:spPr bwMode="auto">
                   <a:xfrm>
                     <a:off x="0" y="0"/>
-                    <a:ext cx="3438525" cy="1143000"/>
+                    <a:ext cx="5760720" cy="891540"/>
                   </a:xfrm>
                   <a:prstGeom prst="rect">
                     <a:avLst/>
                   </a:prstGeom>
                   <a:noFill/>
+                  <a:ln>
+                    <a:noFill/>
+                  </a:ln>
                 </pic:spPr>
               </pic:pic>
             </a:graphicData>
@@ -2237,130 +1306,6 @@
         <w:noProof/>
       </w:rPr>
       <w:t xml:space="preserve">                                                                              </w:t>
-    </w:r>
-    <w:r>
-      <w:rPr>
-        <w:noProof/>
-        <w:lang w:val="en-US" w:eastAsia="en-US"/>
-      </w:rPr>
-      <mc:AlternateContent>
-        <mc:Choice Requires="wps">
-          <w:drawing>
-            <wp:anchor distT="0" distB="0" distL="114300" distR="114300" simplePos="0" relativeHeight="251661312" behindDoc="0" locked="0" layoutInCell="1" allowOverlap="1" wp14:anchorId="7E800B87" wp14:editId="1147421E">
-              <wp:simplePos x="0" y="0"/>
-              <wp:positionH relativeFrom="page">
-                <wp:posOffset>5062855</wp:posOffset>
-              </wp:positionH>
-              <wp:positionV relativeFrom="page">
-                <wp:posOffset>374650</wp:posOffset>
-              </wp:positionV>
-              <wp:extent cx="2214245" cy="638175"/>
-              <wp:effectExtent l="0" t="0" r="14605" b="9525"/>
-              <wp:wrapNone/>
-              <wp:docPr id="3" name="Tekstvak 3"/>
-              <wp:cNvGraphicFramePr/>
-              <a:graphic xmlns:a="http://schemas.openxmlformats.org/drawingml/2006/main">
-                <a:graphicData uri="http://schemas.microsoft.com/office/word/2010/wordprocessingShape">
-                  <wps:wsp>
-                    <wps:cNvSpPr txBox="1"/>
-                    <wps:spPr>
-                      <a:xfrm>
-                        <a:off x="0" y="0"/>
-                        <a:ext cx="2214245" cy="638175"/>
-                      </a:xfrm>
-                      <a:prstGeom prst="rect">
-                        <a:avLst/>
-                      </a:prstGeom>
-                      <a:noFill/>
-                      <a:ln w="3175">
-                        <a:noFill/>
-                      </a:ln>
-                      <a:effectLst/>
-                    </wps:spPr>
-                    <wps:txbx>
-                      <w:txbxContent>
-                        <w:p>
-                          <w:pPr>
-                            <w:pStyle w:val="CompanynameL1"/>
-                          </w:pPr>
-                          <w:bookmarkStart w:id="1" w:name="b_name_L1"/>
-                          <w:r>
-                            <w:t>departmenT OF EXPERIMENTAL-CLINICAL AND HEALTH PSYCHOLOGY</w:t>
-                          </w:r>
-                        </w:p>
-                        <w:bookmarkEnd w:id="1"/>
-                        <w:p>
-                          <w:pPr>
-                            <w:pStyle w:val="CompanynameL2"/>
-                          </w:pPr>
-                          <w:r>
-                            <w:t>GHENT HEALTH PSYCHOLOGY LAB</w:t>
-                          </w:r>
-                        </w:p>
-                        <w:p>
-                          <w:pPr>
-                            <w:pStyle w:val="CompanynameL2"/>
-                          </w:pPr>
-                        </w:p>
-                      </w:txbxContent>
-                    </wps:txbx>
-                    <wps:bodyPr rot="0" spcFirstLastPara="0" vertOverflow="overflow" horzOverflow="overflow" vert="horz" wrap="square" lIns="0" tIns="0" rIns="0" bIns="0" numCol="1" spcCol="0" rtlCol="0" fromWordArt="0" anchor="t" anchorCtr="0" forceAA="0" compatLnSpc="1">
-                      <a:prstTxWarp prst="textNoShape">
-                        <a:avLst/>
-                      </a:prstTxWarp>
-                      <a:noAutofit/>
-                    </wps:bodyPr>
-                  </wps:wsp>
-                </a:graphicData>
-              </a:graphic>
-              <wp14:sizeRelH relativeFrom="margin">
-                <wp14:pctWidth>0</wp14:pctWidth>
-              </wp14:sizeRelH>
-              <wp14:sizeRelV relativeFrom="margin">
-                <wp14:pctHeight>0</wp14:pctHeight>
-              </wp14:sizeRelV>
-            </wp:anchor>
-          </w:drawing>
-        </mc:Choice>
-        <mc:Fallback>
-          <w:pict>
-            <v:shapetype w14:anchorId="7E800B87" id="_x0000_t202" coordsize="21600,21600" o:spt="202" path="m,l,21600r21600,l21600,xe">
-              <v:stroke joinstyle="miter"/>
-              <v:path gradientshapeok="t" o:connecttype="rect"/>
-            </v:shapetype>
-            <v:shape id="Tekstvak 3" o:spid="_x0000_s1026" type="#_x0000_t202" style="position:absolute;margin-left:398.65pt;margin-top:29.5pt;width:174.35pt;height:50.25pt;z-index:251661312;visibility:visible;mso-wrap-style:square;mso-width-percent:0;mso-height-percent:0;mso-wrap-distance-left:9pt;mso-wrap-distance-top:0;mso-wrap-distance-right:9pt;mso-wrap-distance-bottom:0;mso-position-horizontal:absolute;mso-position-horizontal-relative:page;mso-position-vertical:absolute;mso-position-vertical-relative:page;mso-width-percent:0;mso-height-percent:0;mso-width-relative:margin;mso-height-relative:margin;v-text-anchor:top" o:gfxdata="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" filled="f" stroked="f" strokeweight=".25pt">
-              <v:textbox inset="0,0,0,0">
-                <w:txbxContent>
-                  <w:p>
-                    <w:pPr>
-                      <w:pStyle w:val="CompanynameL1"/>
-                    </w:pPr>
-                    <w:bookmarkStart w:id="2" w:name="b_name_L1"/>
-                    <w:r>
-                      <w:t>departmenT OF EXPERIMENTAL-CLINICAL AND HEALTH PSYCHOLOGY</w:t>
-                    </w:r>
-                  </w:p>
-                  <w:bookmarkEnd w:id="2"/>
-                  <w:p>
-                    <w:pPr>
-                      <w:pStyle w:val="CompanynameL2"/>
-                    </w:pPr>
-                    <w:r>
-                      <w:t>GHENT HEALTH PSYCHOLOGY LAB</w:t>
-                    </w:r>
-                  </w:p>
-                  <w:p>
-                    <w:pPr>
-                      <w:pStyle w:val="CompanynameL2"/>
-                    </w:pPr>
-                  </w:p>
-                </w:txbxContent>
-              </v:textbox>
-              <w10:wrap anchorx="page" anchory="page"/>
-            </v:shape>
-          </w:pict>
-        </mc:Fallback>
-      </mc:AlternateContent>
     </w:r>
   </w:p>
 </w:hdr>
@@ -2934,6 +1879,15 @@
     <w:lsdException w:name="Book Title" w:uiPriority="33" w:qFormat="1"/>
     <w:lsdException w:name="Bibliography" w:semiHidden="1" w:uiPriority="37" w:unhideWhenUsed="1"/>
     <w:lsdException w:name="TOC Heading" w:semiHidden="1" w:uiPriority="39" w:unhideWhenUsed="1" w:qFormat="1"/>
+    <w:lsdException w:name="Plain Table 1" w:uiPriority="41"/>
+    <w:lsdException w:name="Plain Table 2" w:uiPriority="42"/>
+    <w:lsdException w:name="Plain Table 3" w:uiPriority="43"/>
+    <w:lsdException w:name="Plain Table 4" w:uiPriority="44"/>
+    <w:lsdException w:name="Plain Table 5" w:uiPriority="45"/>
+    <w:lsdException w:name="Grid Table Light" w:uiPriority="40"/>
+    <w:lsdException w:name="Grid Table 1 Light" w:uiPriority="46"/>
+    <w:lsdException w:name="Grid Table 2" w:uiPriority="47"/>
+    <w:lsdException w:name="Grid Table 3" w:uiPriority="48"/>
     <w:lsdException w:name="Grid Table 4" w:uiPriority="49"/>
     <w:lsdException w:name="Grid Table 5 Dark" w:uiPriority="50"/>
     <w:lsdException w:name="Grid Table 6 Colorful" w:uiPriority="51"/>
@@ -3223,6 +2177,7 @@
       <w:lang w:val="nl-NL"/>
     </w:rPr>
     <w:tblPr>
+      <w:tblInd w:w="0" w:type="nil"/>
       <w:tblBorders>
         <w:top w:val="single" w:sz="4" w:space="0" w:color="auto"/>
         <w:left w:val="single" w:sz="4" w:space="0" w:color="auto"/>
@@ -3325,6 +2280,47 @@
     <w:rsid w:val="0040363A"/>
     <w:rPr>
       <w:color w:val="0000FF"/>
+      <w:u w:val="single"/>
+    </w:rPr>
+  </w:style>
+  <w:style w:type="character" w:customStyle="1" w:styleId="scayt-misspell-word">
+    <w:name w:val="scayt-misspell-word"/>
+    <w:basedOn w:val="DefaultParagraphFont"/>
+    <w:qFormat/>
+    <w:rsid w:val="001E3241"/>
+  </w:style>
+  <w:style w:type="paragraph" w:customStyle="1" w:styleId="AbstractSummary">
+    <w:name w:val="Abstract/Summary"/>
+    <w:basedOn w:val="Normal"/>
+    <w:qFormat/>
+    <w:rsid w:val="001E3241"/>
+    <w:pPr>
+      <w:spacing w:before="120"/>
+    </w:pPr>
+    <w:rPr>
+      <w:rFonts w:eastAsia="Times New Roman"/>
+      <w:lang w:val="en-US" w:eastAsia="en-US"/>
+    </w:rPr>
+  </w:style>
+  <w:style w:type="character" w:customStyle="1" w:styleId="FootnoteCharacters">
+    <w:name w:val="Footnote Characters"/>
+    <w:basedOn w:val="DefaultParagraphFont"/>
+    <w:uiPriority w:val="99"/>
+    <w:qFormat/>
+    <w:rsid w:val="00A73DC1"/>
+    <w:rPr>
+      <w:vertAlign w:val="superscript"/>
+    </w:rPr>
+  </w:style>
+  <w:style w:type="character" w:styleId="FollowedHyperlink">
+    <w:name w:val="FollowedHyperlink"/>
+    <w:basedOn w:val="DefaultParagraphFont"/>
+    <w:uiPriority w:val="99"/>
+    <w:semiHidden/>
+    <w:unhideWhenUsed/>
+    <w:rsid w:val="00830330"/>
+    <w:rPr>
+      <w:color w:val="954F72" w:themeColor="followedHyperlink"/>
       <w:u w:val="single"/>
     </w:rPr>
   </w:style>
@@ -3374,7 +2370,7 @@
     </a:clrScheme>
     <a:fontScheme name="Kantoor">
       <a:majorFont>
-        <a:latin typeface="Calibri Light"/>
+        <a:latin typeface="Calibri Light" panose="020F0302020204030204"/>
         <a:ea typeface=""/>
         <a:cs typeface=""/>
         <a:font script="Jpan" typeface="游ゴシック Light"/>
@@ -3409,7 +2405,7 @@
         <a:font script="Geor" typeface="Sylfaen"/>
       </a:majorFont>
       <a:minorFont>
-        <a:latin typeface="Calibri"/>
+        <a:latin typeface="Calibri" panose="020F0502020204030204"/>
         <a:ea typeface=""/>
         <a:cs typeface=""/>
         <a:font script="Jpan" typeface="游明朝"/>

</xml_diff>